<commit_message>
temporarily add figs 1 and 2 to ms draft for writing
</commit_message>
<xml_diff>
--- a/ms/Claar_Baum_2019_KI_Temp.docx
+++ b/ms/Claar_Baum_2019_KI_Temp.docx
@@ -143,15 +143,7 @@
           <w:sz w:val="24"/>
           <w:szCs w:val="24"/>
         </w:rPr>
-        <w:t xml:space="preserve"> </w:t>
-      </w:r>
-      <w:r>
-        <w:rPr>
-          <w:rFonts w:ascii="Times New Roman" w:hAnsi="Times New Roman" w:cs="Times New Roman"/>
-          <w:sz w:val="24"/>
-          <w:szCs w:val="24"/>
-        </w:rPr>
-        <w:t>University of Washington, School of Aquatic and Fisheries Science</w:t>
+        <w:t xml:space="preserve"> University of Washington, School of Aquatic and Fisheries Science</w:t>
       </w:r>
       <w:r>
         <w:rPr>
@@ -211,15 +203,7 @@
           <w:sz w:val="24"/>
           <w:szCs w:val="24"/>
         </w:rPr>
-        <w:t xml:space="preserve"> </w:t>
-      </w:r>
-      <w:r>
-        <w:rPr>
-          <w:rFonts w:ascii="Times New Roman" w:hAnsi="Times New Roman" w:cs="Times New Roman"/>
-          <w:sz w:val="24"/>
-          <w:szCs w:val="24"/>
-        </w:rPr>
-        <w:t xml:space="preserve">University of Victoria, Department of Biology, </w:t>
+        <w:t xml:space="preserve"> University of Victoria, Department of Biology, </w:t>
       </w:r>
       <w:r>
         <w:rPr>
@@ -662,34 +646,176 @@
           <w:szCs w:val="24"/>
         </w:rPr>
       </w:pPr>
+      <w:r>
+        <w:rPr>
+          <w:rFonts w:ascii="Times New Roman" w:hAnsi="Times New Roman" w:cs="Times New Roman"/>
+          <w:sz w:val="24"/>
+          <w:szCs w:val="24"/>
+        </w:rPr>
+        <w:t>Cite figures as Fig. and Table as Table</w:t>
+      </w:r>
+    </w:p>
+    <w:p>
+      <w:pPr>
+        <w:spacing w:after="0" w:line="480" w:lineRule="auto"/>
+        <w:rPr>
+          <w:rFonts w:ascii="Times New Roman" w:hAnsi="Times New Roman" w:cs="Times New Roman"/>
+          <w:sz w:val="24"/>
+          <w:szCs w:val="24"/>
+        </w:rPr>
+      </w:pPr>
+      <w:r>
+        <w:rPr>
+          <w:rFonts w:ascii="Times New Roman" w:hAnsi="Times New Roman" w:cs="Times New Roman"/>
+          <w:sz w:val="24"/>
+          <w:szCs w:val="24"/>
+        </w:rPr>
+        <w:t xml:space="preserve">Date Format: Use English date formats, i.e., 3rd March 2005; 1–3 March2003; between 1 and 3 March 1980; 1 March to 1 April (not 1 March–1 April); March 1980 to August 1981; March – April 1991.  </w:t>
+      </w:r>
+    </w:p>
+    <w:p>
+      <w:pPr>
+        <w:spacing w:after="0" w:line="480" w:lineRule="auto"/>
+        <w:rPr>
+          <w:rFonts w:ascii="Times New Roman" w:hAnsi="Times New Roman" w:cs="Times New Roman"/>
+          <w:sz w:val="24"/>
+          <w:szCs w:val="24"/>
+        </w:rPr>
+      </w:pPr>
+    </w:p>
+    <w:p>
+      <w:pPr>
+        <w:spacing w:after="0" w:line="480" w:lineRule="auto"/>
+        <w:rPr>
+          <w:rFonts w:ascii="Times New Roman" w:hAnsi="Times New Roman" w:cs="Times New Roman"/>
+          <w:b/>
+          <w:sz w:val="28"/>
+          <w:szCs w:val="28"/>
+        </w:rPr>
+      </w:pPr>
+      <w:r>
+        <w:rPr>
+          <w:rFonts w:ascii="Times New Roman" w:hAnsi="Times New Roman" w:cs="Times New Roman"/>
+          <w:b/>
+          <w:sz w:val="28"/>
+          <w:szCs w:val="28"/>
+        </w:rPr>
+        <w:lastRenderedPageBreak/>
+        <w:t>Results and Discussion</w:t>
+      </w:r>
+    </w:p>
+    <w:p>
+      <w:pPr>
+        <w:spacing w:after="0" w:line="480" w:lineRule="auto"/>
+        <w:rPr>
+          <w:rFonts w:ascii="Times New Roman" w:hAnsi="Times New Roman" w:cs="Times New Roman"/>
+          <w:sz w:val="24"/>
+          <w:szCs w:val="24"/>
+        </w:rPr>
+      </w:pPr>
+      <w:r>
+        <w:rPr>
+          <w:noProof/>
+        </w:rPr>
+        <w:drawing>
+          <wp:inline distT="0" distB="0" distL="0" distR="0" wp14:anchorId="5D92D7F9" wp14:editId="7E72EE98">
+            <wp:extent cx="4828005" cy="6389370"/>
+            <wp:effectExtent l="0" t="0" r="0" b="0"/>
+            <wp:docPr id="1" name="Picture 1"/>
+            <wp:cNvGraphicFramePr>
+              <a:graphicFrameLocks xmlns:a="http://schemas.openxmlformats.org/drawingml/2006/main" noChangeAspect="1"/>
+            </wp:cNvGraphicFramePr>
+            <a:graphic xmlns:a="http://schemas.openxmlformats.org/drawingml/2006/main">
+              <a:graphicData uri="http://schemas.openxmlformats.org/drawingml/2006/picture">
+                <pic:pic xmlns:pic="http://schemas.openxmlformats.org/drawingml/2006/picture">
+                  <pic:nvPicPr>
+                    <pic:cNvPr id="1" name=""/>
+                    <pic:cNvPicPr/>
+                  </pic:nvPicPr>
+                  <pic:blipFill>
+                    <a:blip r:embed="rId11"/>
+                    <a:stretch>
+                      <a:fillRect/>
+                    </a:stretch>
+                  </pic:blipFill>
+                  <pic:spPr>
+                    <a:xfrm>
+                      <a:off x="0" y="0"/>
+                      <a:ext cx="4834338" cy="6397751"/>
+                    </a:xfrm>
+                    <a:prstGeom prst="rect">
+                      <a:avLst/>
+                    </a:prstGeom>
+                  </pic:spPr>
+                </pic:pic>
+              </a:graphicData>
+            </a:graphic>
+          </wp:inline>
+        </w:drawing>
+      </w:r>
+    </w:p>
+    <w:p>
+      <w:pPr>
+        <w:spacing w:after="0" w:line="480" w:lineRule="auto"/>
+        <w:rPr>
+          <w:rFonts w:ascii="Times New Roman" w:hAnsi="Times New Roman" w:cs="Times New Roman"/>
+          <w:sz w:val="24"/>
+          <w:szCs w:val="24"/>
+        </w:rPr>
+      </w:pPr>
+    </w:p>
+    <w:p>
+      <w:pPr>
+        <w:spacing w:after="0" w:line="480" w:lineRule="auto"/>
+        <w:rPr>
+          <w:rFonts w:ascii="Times New Roman" w:hAnsi="Times New Roman" w:cs="Times New Roman"/>
+          <w:sz w:val="24"/>
+          <w:szCs w:val="24"/>
+        </w:rPr>
+      </w:pPr>
+      <w:r>
+        <w:rPr>
+          <w:noProof/>
+        </w:rPr>
+        <w:lastRenderedPageBreak/>
+        <w:drawing>
+          <wp:inline distT="0" distB="0" distL="0" distR="0" wp14:anchorId="035FC481" wp14:editId="57DBF7CC">
+            <wp:extent cx="5003096" cy="4259580"/>
+            <wp:effectExtent l="0" t="0" r="7620" b="7620"/>
+            <wp:docPr id="2" name="Picture 2"/>
+            <wp:cNvGraphicFramePr>
+              <a:graphicFrameLocks xmlns:a="http://schemas.openxmlformats.org/drawingml/2006/main" noChangeAspect="1"/>
+            </wp:cNvGraphicFramePr>
+            <a:graphic xmlns:a="http://schemas.openxmlformats.org/drawingml/2006/main">
+              <a:graphicData uri="http://schemas.openxmlformats.org/drawingml/2006/picture">
+                <pic:pic xmlns:pic="http://schemas.openxmlformats.org/drawingml/2006/picture">
+                  <pic:nvPicPr>
+                    <pic:cNvPr id="1" name=""/>
+                    <pic:cNvPicPr/>
+                  </pic:nvPicPr>
+                  <pic:blipFill>
+                    <a:blip r:embed="rId12"/>
+                    <a:stretch>
+                      <a:fillRect/>
+                    </a:stretch>
+                  </pic:blipFill>
+                  <pic:spPr>
+                    <a:xfrm>
+                      <a:off x="0" y="0"/>
+                      <a:ext cx="5005261" cy="4261424"/>
+                    </a:xfrm>
+                    <a:prstGeom prst="rect">
+                      <a:avLst/>
+                    </a:prstGeom>
+                  </pic:spPr>
+                </pic:pic>
+              </a:graphicData>
+            </a:graphic>
+          </wp:inline>
+        </w:drawing>
+      </w:r>
       <w:bookmarkStart w:id="2" w:name="_GoBack"/>
       <w:bookmarkEnd w:id="2"/>
-      <w:r>
-        <w:rPr>
-          <w:rFonts w:ascii="Times New Roman" w:hAnsi="Times New Roman" w:cs="Times New Roman"/>
-          <w:sz w:val="24"/>
-          <w:szCs w:val="24"/>
-        </w:rPr>
-        <w:t>Cite figures as Fig. and Table as Table</w:t>
-      </w:r>
-    </w:p>
-    <w:p>
-      <w:pPr>
-        <w:spacing w:after="0" w:line="480" w:lineRule="auto"/>
-        <w:rPr>
-          <w:rFonts w:ascii="Times New Roman" w:hAnsi="Times New Roman" w:cs="Times New Roman"/>
-          <w:sz w:val="24"/>
-          <w:szCs w:val="24"/>
-        </w:rPr>
-      </w:pPr>
-      <w:r>
-        <w:rPr>
-          <w:rFonts w:ascii="Times New Roman" w:hAnsi="Times New Roman" w:cs="Times New Roman"/>
-          <w:sz w:val="24"/>
-          <w:szCs w:val="24"/>
-        </w:rPr>
-        <w:t xml:space="preserve">Date Format: Use English date formats, i.e., 3rd March 2005; 1–3 March2003; between 1 and 3 March 1980; 1 March to 1 April (not 1 March–1 April); March 1980 to August 1981; March – April 1991.  </w:t>
-      </w:r>
     </w:p>
     <w:p>
       <w:pPr>
@@ -718,23 +844,30 @@
           <w:sz w:val="28"/>
           <w:szCs w:val="28"/>
         </w:rPr>
-        <w:lastRenderedPageBreak/>
-        <w:t>Results and Discussion</w:t>
-      </w:r>
-    </w:p>
-    <w:p>
-      <w:pPr>
-        <w:spacing w:after="0" w:line="480" w:lineRule="auto"/>
-        <w:rPr>
-          <w:rFonts w:ascii="Times New Roman" w:hAnsi="Times New Roman" w:cs="Times New Roman"/>
-          <w:sz w:val="24"/>
-          <w:szCs w:val="24"/>
-        </w:rPr>
-      </w:pPr>
-    </w:p>
-    <w:p>
-      <w:pPr>
-        <w:spacing w:after="0" w:line="480" w:lineRule="auto"/>
+        <w:t>Acknowledgements</w:t>
+      </w:r>
+    </w:p>
+    <w:p>
+      <w:pPr>
+        <w:spacing w:after="0" w:line="480" w:lineRule="auto"/>
+        <w:rPr>
+          <w:rFonts w:ascii="Times New Roman" w:hAnsi="Times New Roman" w:cs="Times New Roman"/>
+          <w:sz w:val="24"/>
+          <w:szCs w:val="24"/>
+        </w:rPr>
+      </w:pPr>
+      <w:r>
+        <w:rPr>
+          <w:rFonts w:ascii="Times New Roman" w:hAnsi="Times New Roman" w:cs="Times New Roman"/>
+          <w:sz w:val="24"/>
+          <w:szCs w:val="24"/>
+        </w:rPr>
+        <w:t>Sea-Bird, NOAA CRW team, Julia’s grants, Danielle’s grants, KI field team</w:t>
+      </w:r>
+    </w:p>
+    <w:p>
+      <w:pPr>
+        <w:spacing w:after="0" w:line="240" w:lineRule="auto"/>
         <w:rPr>
           <w:rFonts w:ascii="Times New Roman" w:hAnsi="Times New Roman" w:cs="Times New Roman"/>
           <w:b/>
@@ -742,48 +875,94 @@
           <w:szCs w:val="28"/>
         </w:rPr>
       </w:pPr>
-      <w:r>
+    </w:p>
+    <w:p>
+      <w:pPr>
+        <w:spacing w:after="0" w:line="240" w:lineRule="auto"/>
         <w:rPr>
           <w:rFonts w:ascii="Times New Roman" w:hAnsi="Times New Roman" w:cs="Times New Roman"/>
           <w:b/>
           <w:sz w:val="28"/>
           <w:szCs w:val="28"/>
         </w:rPr>
-        <w:t>Acknowledgements</w:t>
-      </w:r>
-    </w:p>
-    <w:p>
-      <w:pPr>
-        <w:spacing w:after="0" w:line="480" w:lineRule="auto"/>
-        <w:rPr>
-          <w:rFonts w:ascii="Times New Roman" w:hAnsi="Times New Roman" w:cs="Times New Roman"/>
-          <w:sz w:val="24"/>
-          <w:szCs w:val="24"/>
-        </w:rPr>
-      </w:pPr>
-      <w:r>
-        <w:rPr>
-          <w:rFonts w:ascii="Times New Roman" w:hAnsi="Times New Roman" w:cs="Times New Roman"/>
-          <w:sz w:val="24"/>
-          <w:szCs w:val="24"/>
-        </w:rPr>
-        <w:t>Sea-Bird, NOAA CRW team, Julia’s grants, Danielle’s grants, KI field team</w:t>
-      </w:r>
-    </w:p>
-    <w:p>
-      <w:pPr>
-        <w:spacing w:after="0" w:line="240" w:lineRule="auto"/>
+      </w:pPr>
+      <w:r>
         <w:rPr>
           <w:rFonts w:ascii="Times New Roman" w:hAnsi="Times New Roman" w:cs="Times New Roman"/>
           <w:b/>
           <w:sz w:val="28"/>
           <w:szCs w:val="28"/>
         </w:rPr>
-      </w:pPr>
+        <w:t>Reference List</w:t>
+      </w:r>
     </w:p>
     <w:p>
       <w:pPr>
         <w:spacing w:after="0" w:line="240" w:lineRule="auto"/>
+        <w:rPr>
+          <w:rFonts w:ascii="Times New Roman" w:hAnsi="Times New Roman" w:cs="Times New Roman"/>
+          <w:sz w:val="24"/>
+          <w:szCs w:val="24"/>
+        </w:rPr>
+      </w:pPr>
+      <w:r>
+        <w:rPr>
+          <w:rFonts w:ascii="Times New Roman" w:hAnsi="Times New Roman" w:cs="Times New Roman"/>
+          <w:sz w:val="24"/>
+          <w:szCs w:val="24"/>
+        </w:rPr>
+        <w:t>Reference list goes here</w:t>
+      </w:r>
+    </w:p>
+    <w:p>
+      <w:pPr>
+        <w:spacing w:after="0" w:line="240" w:lineRule="auto"/>
+        <w:rPr>
+          <w:rFonts w:ascii="Times New Roman" w:hAnsi="Times New Roman" w:cs="Times New Roman"/>
+          <w:sz w:val="24"/>
+          <w:szCs w:val="24"/>
+        </w:rPr>
+      </w:pPr>
+      <w:r>
+        <w:rPr>
+          <w:rFonts w:ascii="Times New Roman" w:hAnsi="Times New Roman" w:cs="Times New Roman"/>
+          <w:sz w:val="24"/>
+          <w:szCs w:val="24"/>
+        </w:rPr>
+        <w:t>Reference</w:t>
+      </w:r>
+    </w:p>
+    <w:p>
+      <w:pPr>
+        <w:spacing w:after="0" w:line="240" w:lineRule="auto"/>
+        <w:rPr>
+          <w:rFonts w:ascii="Times New Roman" w:hAnsi="Times New Roman" w:cs="Times New Roman"/>
+          <w:sz w:val="24"/>
+          <w:szCs w:val="24"/>
+        </w:rPr>
+      </w:pPr>
+      <w:r>
+        <w:rPr>
+          <w:rFonts w:ascii="Times New Roman" w:hAnsi="Times New Roman" w:cs="Times New Roman"/>
+          <w:sz w:val="24"/>
+          <w:szCs w:val="24"/>
+        </w:rPr>
+        <w:t>Reference</w:t>
+      </w:r>
+    </w:p>
+    <w:p>
+      <w:pPr>
+        <w:spacing w:after="0" w:line="240" w:lineRule="auto"/>
+        <w:rPr>
+          <w:rFonts w:ascii="Times New Roman" w:hAnsi="Times New Roman" w:cs="Times New Roman"/>
+          <w:sz w:val="24"/>
+          <w:szCs w:val="24"/>
+        </w:rPr>
+      </w:pPr>
+    </w:p>
+    <w:p>
+      <w:pPr>
+        <w:spacing w:after="0" w:line="480" w:lineRule="auto"/>
         <w:rPr>
           <w:rFonts w:ascii="Times New Roman" w:hAnsi="Times New Roman" w:cs="Times New Roman"/>
           <w:b/>
@@ -798,76 +977,30 @@
           <w:sz w:val="28"/>
           <w:szCs w:val="28"/>
         </w:rPr>
-        <w:t>Reference List</w:t>
-      </w:r>
-    </w:p>
-    <w:p>
-      <w:pPr>
-        <w:spacing w:after="0" w:line="240" w:lineRule="auto"/>
-        <w:rPr>
-          <w:rFonts w:ascii="Times New Roman" w:hAnsi="Times New Roman" w:cs="Times New Roman"/>
-          <w:sz w:val="24"/>
-          <w:szCs w:val="24"/>
-        </w:rPr>
-      </w:pPr>
-      <w:r>
-        <w:rPr>
-          <w:rFonts w:ascii="Times New Roman" w:hAnsi="Times New Roman" w:cs="Times New Roman"/>
-          <w:sz w:val="24"/>
-          <w:szCs w:val="24"/>
-        </w:rPr>
-        <w:t>Reference list goes here</w:t>
-      </w:r>
-    </w:p>
-    <w:p>
-      <w:pPr>
-        <w:spacing w:after="0" w:line="240" w:lineRule="auto"/>
-        <w:rPr>
-          <w:rFonts w:ascii="Times New Roman" w:hAnsi="Times New Roman" w:cs="Times New Roman"/>
-          <w:sz w:val="24"/>
-          <w:szCs w:val="24"/>
-        </w:rPr>
-      </w:pPr>
-      <w:r>
-        <w:rPr>
-          <w:rFonts w:ascii="Times New Roman" w:hAnsi="Times New Roman" w:cs="Times New Roman"/>
-          <w:sz w:val="24"/>
-          <w:szCs w:val="24"/>
-        </w:rPr>
-        <w:t>Reference</w:t>
-      </w:r>
-    </w:p>
-    <w:p>
-      <w:pPr>
-        <w:spacing w:after="0" w:line="240" w:lineRule="auto"/>
-        <w:rPr>
-          <w:rFonts w:ascii="Times New Roman" w:hAnsi="Times New Roman" w:cs="Times New Roman"/>
-          <w:sz w:val="24"/>
-          <w:szCs w:val="24"/>
-        </w:rPr>
-      </w:pPr>
-      <w:r>
-        <w:rPr>
-          <w:rFonts w:ascii="Times New Roman" w:hAnsi="Times New Roman" w:cs="Times New Roman"/>
-          <w:sz w:val="24"/>
-          <w:szCs w:val="24"/>
-        </w:rPr>
-        <w:t>Reference</w:t>
-      </w:r>
-    </w:p>
-    <w:p>
-      <w:pPr>
-        <w:spacing w:after="0" w:line="240" w:lineRule="auto"/>
-        <w:rPr>
-          <w:rFonts w:ascii="Times New Roman" w:hAnsi="Times New Roman" w:cs="Times New Roman"/>
-          <w:sz w:val="24"/>
-          <w:szCs w:val="24"/>
-        </w:rPr>
-      </w:pPr>
-    </w:p>
-    <w:p>
-      <w:pPr>
-        <w:spacing w:after="0" w:line="480" w:lineRule="auto"/>
+        <w:t>Figure Legends</w:t>
+      </w:r>
+    </w:p>
+    <w:p>
+      <w:pPr>
+        <w:spacing w:after="0" w:line="480" w:lineRule="auto"/>
+        <w:rPr>
+          <w:rFonts w:ascii="Times New Roman" w:hAnsi="Times New Roman" w:cs="Times New Roman"/>
+          <w:sz w:val="24"/>
+          <w:szCs w:val="24"/>
+        </w:rPr>
+      </w:pPr>
+      <w:r>
+        <w:rPr>
+          <w:rFonts w:ascii="Times New Roman" w:hAnsi="Times New Roman" w:cs="Times New Roman"/>
+          <w:sz w:val="24"/>
+          <w:szCs w:val="24"/>
+        </w:rPr>
+        <w:t>Do not embed figures, only add legends here</w:t>
+      </w:r>
+    </w:p>
+    <w:p>
+      <w:pPr>
+        <w:spacing w:after="0"/>
         <w:rPr>
           <w:rFonts w:ascii="Times New Roman" w:hAnsi="Times New Roman" w:cs="Times New Roman"/>
           <w:b/>
@@ -882,37 +1015,17 @@
           <w:sz w:val="28"/>
           <w:szCs w:val="28"/>
         </w:rPr>
-        <w:t>Figure Legends</w:t>
-      </w:r>
-    </w:p>
-    <w:p>
-      <w:pPr>
-        <w:spacing w:after="0" w:line="480" w:lineRule="auto"/>
-        <w:rPr>
-          <w:rFonts w:ascii="Times New Roman" w:hAnsi="Times New Roman" w:cs="Times New Roman"/>
-          <w:sz w:val="24"/>
-          <w:szCs w:val="24"/>
-        </w:rPr>
-      </w:pPr>
-      <w:r>
-        <w:rPr>
-          <w:rFonts w:ascii="Times New Roman" w:hAnsi="Times New Roman" w:cs="Times New Roman"/>
-          <w:sz w:val="24"/>
-          <w:szCs w:val="24"/>
-        </w:rPr>
-        <w:t>Do not embed figures, only add legends here</w:t>
-      </w:r>
-    </w:p>
-    <w:p>
-      <w:pPr>
-        <w:spacing w:after="0"/>
+        <w:t>Tables (</w:t>
+      </w:r>
+      <w:r>
         <w:rPr>
           <w:rFonts w:ascii="Times New Roman" w:hAnsi="Times New Roman" w:cs="Times New Roman"/>
           <w:b/>
           <w:sz w:val="28"/>
           <w:szCs w:val="28"/>
         </w:rPr>
-      </w:pPr>
+        <w:t xml:space="preserve">move to </w:t>
+      </w:r>
       <w:r>
         <w:rPr>
           <w:rFonts w:ascii="Times New Roman" w:hAnsi="Times New Roman" w:cs="Times New Roman"/>
@@ -920,24 +1033,6 @@
           <w:sz w:val="28"/>
           <w:szCs w:val="28"/>
         </w:rPr>
-        <w:t>Tables (</w:t>
-      </w:r>
-      <w:r>
-        <w:rPr>
-          <w:rFonts w:ascii="Times New Roman" w:hAnsi="Times New Roman" w:cs="Times New Roman"/>
-          <w:b/>
-          <w:sz w:val="28"/>
-          <w:szCs w:val="28"/>
-        </w:rPr>
-        <w:t xml:space="preserve">move to </w:t>
-      </w:r>
-      <w:r>
-        <w:rPr>
-          <w:rFonts w:ascii="Times New Roman" w:hAnsi="Times New Roman" w:cs="Times New Roman"/>
-          <w:b/>
-          <w:sz w:val="28"/>
-          <w:szCs w:val="28"/>
-        </w:rPr>
         <w:t>separate document)</w:t>
       </w:r>
     </w:p>
@@ -996,7 +1091,7 @@
       </w:r>
     </w:p>
     <w:sectPr>
-      <w:footerReference w:type="default" r:id="rId11"/>
+      <w:footerReference w:type="default" r:id="rId13"/>
       <w:pgSz w:w="12240" w:h="15840"/>
       <w:pgMar w:top="1440" w:right="1440" w:bottom="1440" w:left="1440" w:header="720" w:footer="720" w:gutter="0"/>
       <w:lnNumType w:countBy="1" w:restart="continuous"/>

</xml_diff>

<commit_message>
add in new results/figs/methods
</commit_message>
<xml_diff>
--- a/ms/Claar_Baum_2019_KI_Temp.docx
+++ b/ms/Claar_Baum_2019_KI_Temp.docx
@@ -689,7 +689,87 @@
           <w:sz w:val="24"/>
           <w:szCs w:val="24"/>
         </w:rPr>
-        <w:t>Depth = 10 m</w:t>
+        <w:t>All sites were located at approximately 1</w:t>
+      </w:r>
+      <w:r>
+        <w:rPr>
+          <w:rFonts w:ascii="Times New Roman" w:hAnsi="Times New Roman" w:cs="Times New Roman"/>
+          <w:sz w:val="24"/>
+          <w:szCs w:val="24"/>
+        </w:rPr>
+        <w:t>0</w:t>
+      </w:r>
+      <w:r>
+        <w:rPr>
+          <w:rFonts w:ascii="Times New Roman" w:hAnsi="Times New Roman" w:cs="Times New Roman"/>
+          <w:sz w:val="24"/>
+          <w:szCs w:val="24"/>
+        </w:rPr>
+        <w:t xml:space="preserve">m depth (range </w:t>
+      </w:r>
+      <w:r>
+        <w:rPr>
+          <w:rFonts w:ascii="Times New Roman" w:hAnsi="Times New Roman" w:cs="Times New Roman"/>
+          <w:sz w:val="24"/>
+          <w:szCs w:val="24"/>
+        </w:rPr>
+        <w:t>8</w:t>
+      </w:r>
+      <w:r>
+        <w:rPr>
+          <w:rFonts w:ascii="Times New Roman" w:hAnsi="Times New Roman" w:cs="Times New Roman"/>
+          <w:sz w:val="24"/>
+          <w:szCs w:val="24"/>
+        </w:rPr>
+        <w:t xml:space="preserve">m to </w:t>
+      </w:r>
+      <w:r>
+        <w:rPr>
+          <w:rFonts w:ascii="Times New Roman" w:hAnsi="Times New Roman" w:cs="Times New Roman"/>
+          <w:sz w:val="24"/>
+          <w:szCs w:val="24"/>
+        </w:rPr>
+        <w:t>12</w:t>
+      </w:r>
+      <w:r>
+        <w:rPr>
+          <w:rFonts w:ascii="Times New Roman" w:hAnsi="Times New Roman" w:cs="Times New Roman"/>
+          <w:sz w:val="24"/>
+          <w:szCs w:val="24"/>
+        </w:rPr>
+        <w:t>m</w:t>
+      </w:r>
+      <w:r>
+        <w:rPr>
+          <w:rFonts w:ascii="Times New Roman" w:hAnsi="Times New Roman" w:cs="Times New Roman"/>
+          <w:sz w:val="24"/>
+          <w:szCs w:val="24"/>
+        </w:rPr>
+        <w:t>;</w:t>
+      </w:r>
+      <w:r>
+        <w:rPr>
+          <w:rFonts w:ascii="Times New Roman" w:hAnsi="Times New Roman" w:cs="Times New Roman"/>
+          <w:sz w:val="24"/>
+          <w:szCs w:val="24"/>
+        </w:rPr>
+        <w:t xml:space="preserve"> Supplementary Table </w:t>
+      </w:r>
+      <w:r>
+        <w:rPr>
+          <w:rFonts w:ascii="Times New Roman" w:hAnsi="Times New Roman" w:cs="Times New Roman"/>
+          <w:sz w:val="24"/>
+          <w:szCs w:val="24"/>
+        </w:rPr>
+        <w:t>X</w:t>
+      </w:r>
+      <w:r>
+        <w:rPr>
+          <w:rFonts w:ascii="Times New Roman" w:hAnsi="Times New Roman" w:cs="Times New Roman"/>
+          <w:sz w:val="24"/>
+          <w:szCs w:val="24"/>
+        </w:rPr>
+        <w:t>).</w:t>
       </w:r>
     </w:p>
     <w:p>
@@ -820,37 +900,82 @@
     <w:p>
       <w:pPr>
         <w:spacing w:after="0" w:line="480" w:lineRule="auto"/>
-        <w:rPr>
-          <w:rFonts w:ascii="Times New Roman" w:hAnsi="Times New Roman" w:cs="Times New Roman"/>
-          <w:sz w:val="24"/>
-          <w:szCs w:val="24"/>
-        </w:rPr>
-      </w:pPr>
-      <w:r>
-        <w:rPr>
-          <w:rFonts w:ascii="Times New Roman" w:hAnsi="Times New Roman" w:cs="Times New Roman"/>
-          <w:sz w:val="24"/>
-          <w:szCs w:val="24"/>
-        </w:rPr>
-        <w:t>CRW download information (version, dates downloaded)</w:t>
-      </w:r>
-    </w:p>
-    <w:p>
-      <w:pPr>
-        <w:spacing w:after="0" w:line="480" w:lineRule="auto"/>
-        <w:rPr>
-          <w:rFonts w:ascii="Times New Roman" w:hAnsi="Times New Roman" w:cs="Times New Roman"/>
-          <w:sz w:val="24"/>
-          <w:szCs w:val="24"/>
-        </w:rPr>
-      </w:pPr>
-      <w:r>
-        <w:rPr>
-          <w:rFonts w:ascii="Times New Roman" w:hAnsi="Times New Roman" w:cs="Times New Roman"/>
-          <w:sz w:val="24"/>
-          <w:szCs w:val="24"/>
-        </w:rPr>
-        <w:t>Since it’s already curated daily data, no additional processing necessary for comparison with in situ</w:t>
+        <w:ind w:firstLine="720"/>
+        <w:rPr>
+          <w:rFonts w:ascii="Times New Roman" w:hAnsi="Times New Roman" w:cs="Times New Roman"/>
+          <w:sz w:val="24"/>
+          <w:szCs w:val="24"/>
+        </w:rPr>
+      </w:pPr>
+      <w:r>
+        <w:rPr>
+          <w:rFonts w:ascii="Times New Roman" w:hAnsi="Times New Roman" w:cs="Times New Roman"/>
+          <w:sz w:val="24"/>
+          <w:szCs w:val="24"/>
+        </w:rPr>
+        <w:t xml:space="preserve">Satellite SST data were obtained from the NOAA Coral Reef Watch experimental daily global 5km </w:t>
+      </w:r>
+      <w:r>
+        <w:rPr>
+          <w:rFonts w:ascii="Times New Roman" w:hAnsi="Times New Roman" w:cs="Times New Roman"/>
+          <w:sz w:val="24"/>
+          <w:szCs w:val="24"/>
+        </w:rPr>
+        <w:t xml:space="preserve">satellite product, </w:t>
+      </w:r>
+      <w:proofErr w:type="spellStart"/>
+      <w:r>
+        <w:rPr>
+          <w:rFonts w:ascii="Times New Roman" w:hAnsi="Times New Roman" w:cs="Times New Roman"/>
+          <w:sz w:val="24"/>
+          <w:szCs w:val="24"/>
+        </w:rPr>
+        <w:t>CoralTemp</w:t>
+      </w:r>
+      <w:proofErr w:type="spellEnd"/>
+      <w:r>
+        <w:rPr>
+          <w:rFonts w:ascii="Times New Roman" w:hAnsi="Times New Roman" w:cs="Times New Roman"/>
+          <w:sz w:val="24"/>
+          <w:szCs w:val="24"/>
+        </w:rPr>
+        <w:t xml:space="preserve"> Version 1.0 [CITE]. Satellite SST values were extracted from </w:t>
+      </w:r>
+      <w:proofErr w:type="spellStart"/>
+      <w:r>
+        <w:rPr>
+          <w:rFonts w:ascii="Times New Roman" w:hAnsi="Times New Roman" w:cs="Times New Roman"/>
+          <w:sz w:val="24"/>
+          <w:szCs w:val="24"/>
+        </w:rPr>
+        <w:t>CoralTemp</w:t>
+      </w:r>
+      <w:proofErr w:type="spellEnd"/>
+      <w:r>
+        <w:rPr>
+          <w:rFonts w:ascii="Times New Roman" w:hAnsi="Times New Roman" w:cs="Times New Roman"/>
+          <w:sz w:val="24"/>
+          <w:szCs w:val="24"/>
+        </w:rPr>
+        <w:t xml:space="preserve"> for each geographic region on Kiritimati for the period spanning January 2011 to December 2018. Since </w:t>
+      </w:r>
+      <w:proofErr w:type="spellStart"/>
+      <w:r>
+        <w:rPr>
+          <w:rFonts w:ascii="Times New Roman" w:hAnsi="Times New Roman" w:cs="Times New Roman"/>
+          <w:sz w:val="24"/>
+          <w:szCs w:val="24"/>
+        </w:rPr>
+        <w:t>CoralTemp</w:t>
+      </w:r>
+      <w:proofErr w:type="spellEnd"/>
+      <w:r>
+        <w:rPr>
+          <w:rFonts w:ascii="Times New Roman" w:hAnsi="Times New Roman" w:cs="Times New Roman"/>
+          <w:sz w:val="24"/>
+          <w:szCs w:val="24"/>
+        </w:rPr>
+        <w:t xml:space="preserve"> contains curated daily data, no additional processing was necessary for comparison with in situ data.</w:t>
       </w:r>
     </w:p>
     <w:p>
@@ -980,24 +1105,6 @@
           <w:szCs w:val="24"/>
         </w:rPr>
         <w:t>Cite figures as Fig. and Table as Table</w:t>
-      </w:r>
-    </w:p>
-    <w:p>
-      <w:pPr>
-        <w:spacing w:after="0" w:line="480" w:lineRule="auto"/>
-        <w:rPr>
-          <w:rFonts w:ascii="Times New Roman" w:hAnsi="Times New Roman" w:cs="Times New Roman"/>
-          <w:sz w:val="24"/>
-          <w:szCs w:val="24"/>
-        </w:rPr>
-      </w:pPr>
-      <w:r>
-        <w:rPr>
-          <w:rFonts w:ascii="Times New Roman" w:hAnsi="Times New Roman" w:cs="Times New Roman"/>
-          <w:sz w:val="24"/>
-          <w:szCs w:val="24"/>
-        </w:rPr>
-        <w:t xml:space="preserve">Date Format: Use English date formats, i.e., 3rd March 2005; 1–3 March2003; between 1 and 3 March 1980; 1 March to 1 April (not 1 March–1 April); March 1980 to August 1981; March – April 1991.  </w:t>
       </w:r>
     </w:p>
     <w:p>
@@ -1045,9 +1152,9 @@
           <w:noProof/>
         </w:rPr>
         <w:drawing>
-          <wp:inline distT="0" distB="0" distL="0" distR="0" wp14:anchorId="5D92D7F9" wp14:editId="7E72EE98">
-            <wp:extent cx="4828005" cy="6389370"/>
-            <wp:effectExtent l="0" t="0" r="0" b="0"/>
+          <wp:inline distT="0" distB="0" distL="0" distR="0" wp14:anchorId="5D92D7F9" wp14:editId="1E95D4A2">
+            <wp:extent cx="4834338" cy="4580255"/>
+            <wp:effectExtent l="0" t="0" r="4445" b="0"/>
             <wp:docPr id="1" name="Picture 1"/>
             <wp:cNvGraphicFramePr>
               <a:graphicFrameLocks xmlns:a="http://schemas.openxmlformats.org/drawingml/2006/main" noChangeAspect="1"/>
@@ -1060,7 +1167,13 @@
                     <pic:cNvPicPr/>
                   </pic:nvPicPr>
                   <pic:blipFill>
-                    <a:blip r:embed="rId11"/>
+                    <a:blip r:embed="rId11" cstate="print">
+                      <a:extLst>
+                        <a:ext uri="{28A0092B-C50C-407E-A947-70E740481C1C}">
+                          <a14:useLocalDpi xmlns:a14="http://schemas.microsoft.com/office/drawing/2010/main" val="0"/>
+                        </a:ext>
+                      </a:extLst>
+                    </a:blip>
                     <a:stretch>
                       <a:fillRect/>
                     </a:stretch>
@@ -1068,7 +1181,7 @@
                   <pic:spPr>
                     <a:xfrm>
                       <a:off x="0" y="0"/>
-                      <a:ext cx="4834338" cy="6397751"/>
+                      <a:ext cx="4834338" cy="4580255"/>
                     </a:xfrm>
                     <a:prstGeom prst="rect">
                       <a:avLst/>
@@ -1155,44 +1268,62 @@
           <w:sz w:val="24"/>
           <w:szCs w:val="24"/>
         </w:rPr>
+        <w:t xml:space="preserve">General comparison of satellite and in situ data (Figure 1). Note the event in early 2016 along the western side of the island – likely an upwelling event that was not captured by the satellite. </w:t>
+      </w:r>
+    </w:p>
+    <w:p>
+      <w:pPr>
+        <w:spacing w:after="0" w:line="480" w:lineRule="auto"/>
+        <w:rPr>
+          <w:rFonts w:ascii="Times New Roman" w:hAnsi="Times New Roman" w:cs="Times New Roman"/>
+          <w:sz w:val="24"/>
+          <w:szCs w:val="24"/>
+        </w:rPr>
+      </w:pPr>
+    </w:p>
+    <w:p>
+      <w:pPr>
+        <w:spacing w:after="0" w:line="480" w:lineRule="auto"/>
+        <w:rPr>
+          <w:rFonts w:ascii="Times New Roman" w:hAnsi="Times New Roman" w:cs="Times New Roman"/>
+          <w:sz w:val="24"/>
+          <w:szCs w:val="24"/>
+        </w:rPr>
+      </w:pPr>
+    </w:p>
+    <w:p>
+      <w:pPr>
+        <w:spacing w:after="0" w:line="480" w:lineRule="auto"/>
+        <w:rPr>
+          <w:rFonts w:ascii="Times New Roman" w:hAnsi="Times New Roman" w:cs="Times New Roman"/>
+          <w:sz w:val="24"/>
+          <w:szCs w:val="24"/>
+        </w:rPr>
+      </w:pPr>
+      <w:r>
+        <w:rPr>
+          <w:rFonts w:ascii="Times New Roman" w:hAnsi="Times New Roman" w:cs="Times New Roman"/>
+          <w:sz w:val="24"/>
+          <w:szCs w:val="24"/>
+        </w:rPr>
         <w:lastRenderedPageBreak/>
-        <w:t xml:space="preserve">General comparison of satellite and in situ data (Figure 1). Note the event in early 2016 along the western side of the island – likely an upwelling event that was not captured by the satellite. </w:t>
-      </w:r>
-    </w:p>
-    <w:p>
-      <w:pPr>
-        <w:spacing w:after="0" w:line="480" w:lineRule="auto"/>
-        <w:rPr>
-          <w:rFonts w:ascii="Times New Roman" w:hAnsi="Times New Roman" w:cs="Times New Roman"/>
-          <w:sz w:val="24"/>
-          <w:szCs w:val="24"/>
-        </w:rPr>
-      </w:pPr>
-    </w:p>
-    <w:p>
-      <w:pPr>
-        <w:spacing w:after="0" w:line="480" w:lineRule="auto"/>
-        <w:rPr>
-          <w:rFonts w:ascii="Times New Roman" w:hAnsi="Times New Roman" w:cs="Times New Roman"/>
-          <w:sz w:val="24"/>
-          <w:szCs w:val="24"/>
-        </w:rPr>
-      </w:pPr>
-      <w:r>
-        <w:rPr>
-          <w:rFonts w:ascii="Times New Roman" w:hAnsi="Times New Roman" w:cs="Times New Roman"/>
-          <w:sz w:val="24"/>
-          <w:szCs w:val="24"/>
-        </w:rPr>
-        <w:t xml:space="preserve">Figure </w:t>
-      </w:r>
-      <w:r>
-        <w:rPr>
-          <w:rFonts w:ascii="Times New Roman" w:hAnsi="Times New Roman" w:cs="Times New Roman"/>
-          <w:sz w:val="24"/>
-          <w:szCs w:val="24"/>
-        </w:rPr>
-        <w:t>2</w:t>
+        <w:t>Table</w:t>
+      </w:r>
+      <w:r>
+        <w:rPr>
+          <w:rFonts w:ascii="Times New Roman" w:hAnsi="Times New Roman" w:cs="Times New Roman"/>
+          <w:sz w:val="24"/>
+          <w:szCs w:val="24"/>
+        </w:rPr>
+        <w:t xml:space="preserve"> </w:t>
+      </w:r>
+      <w:r>
+        <w:rPr>
+          <w:rFonts w:ascii="Times New Roman" w:hAnsi="Times New Roman" w:cs="Times New Roman"/>
+          <w:sz w:val="24"/>
+          <w:szCs w:val="24"/>
+        </w:rPr>
+        <w:t>1</w:t>
       </w:r>
       <w:r>
         <w:rPr>
@@ -1202,6 +1333,598 @@
         </w:rPr>
         <w:t xml:space="preserve">. Mean and variance offsets between the satellite product and in situ measurements for each sampled region of Kiritimati. </w:t>
       </w:r>
+      <w:r>
+        <w:rPr>
+          <w:rFonts w:ascii="Times New Roman" w:hAnsi="Times New Roman" w:cs="Times New Roman"/>
+          <w:sz w:val="24"/>
+          <w:szCs w:val="24"/>
+        </w:rPr>
+        <w:t>Mean offset is mean of (satellite-in situ), Variance offset is variance of (satellite-in situ)</w:t>
+      </w:r>
+    </w:p>
+    <w:tbl>
+      <w:tblPr>
+        <w:tblStyle w:val="TableGrid"/>
+        <w:tblW w:w="0" w:type="auto"/>
+        <w:tblLook w:val="04A0" w:firstRow="1" w:lastRow="0" w:firstColumn="1" w:lastColumn="0" w:noHBand="0" w:noVBand="1"/>
+      </w:tblPr>
+      <w:tblGrid>
+        <w:gridCol w:w="1885"/>
+        <w:gridCol w:w="1368"/>
+        <w:gridCol w:w="1368"/>
+      </w:tblGrid>
+      <w:tr>
+        <w:trPr>
+          <w:trHeight w:val="404"/>
+        </w:trPr>
+        <w:tc>
+          <w:tcPr>
+            <w:tcW w:w="1885" w:type="dxa"/>
+            <w:vAlign w:val="center"/>
+          </w:tcPr>
+          <w:p>
+            <w:pPr>
+              <w:spacing w:line="276" w:lineRule="auto"/>
+              <w:jc w:val="center"/>
+              <w:rPr>
+                <w:rFonts w:ascii="Times New Roman" w:hAnsi="Times New Roman" w:cs="Times New Roman"/>
+                <w:b/>
+                <w:sz w:val="24"/>
+                <w:szCs w:val="24"/>
+              </w:rPr>
+            </w:pPr>
+            <w:r>
+              <w:rPr>
+                <w:rFonts w:ascii="Times New Roman" w:hAnsi="Times New Roman" w:cs="Times New Roman"/>
+                <w:b/>
+                <w:sz w:val="24"/>
+                <w:szCs w:val="24"/>
+              </w:rPr>
+              <w:t>Region</w:t>
+            </w:r>
+          </w:p>
+        </w:tc>
+        <w:tc>
+          <w:tcPr>
+            <w:tcW w:w="1368" w:type="dxa"/>
+            <w:vAlign w:val="center"/>
+          </w:tcPr>
+          <w:p>
+            <w:pPr>
+              <w:spacing w:line="276" w:lineRule="auto"/>
+              <w:jc w:val="center"/>
+              <w:rPr>
+                <w:rFonts w:ascii="Times New Roman" w:hAnsi="Times New Roman" w:cs="Times New Roman"/>
+                <w:b/>
+                <w:sz w:val="24"/>
+                <w:szCs w:val="24"/>
+              </w:rPr>
+            </w:pPr>
+            <w:r>
+              <w:rPr>
+                <w:rFonts w:ascii="Times New Roman" w:hAnsi="Times New Roman" w:cs="Times New Roman"/>
+                <w:b/>
+                <w:sz w:val="24"/>
+                <w:szCs w:val="24"/>
+              </w:rPr>
+              <w:t>Mean</w:t>
+            </w:r>
+          </w:p>
+        </w:tc>
+        <w:tc>
+          <w:tcPr>
+            <w:tcW w:w="1368" w:type="dxa"/>
+            <w:vAlign w:val="center"/>
+          </w:tcPr>
+          <w:p>
+            <w:pPr>
+              <w:spacing w:line="276" w:lineRule="auto"/>
+              <w:jc w:val="center"/>
+              <w:rPr>
+                <w:rFonts w:ascii="Times New Roman" w:hAnsi="Times New Roman" w:cs="Times New Roman"/>
+                <w:b/>
+                <w:sz w:val="24"/>
+                <w:szCs w:val="24"/>
+              </w:rPr>
+            </w:pPr>
+            <w:r>
+              <w:rPr>
+                <w:rFonts w:ascii="Times New Roman" w:hAnsi="Times New Roman" w:cs="Times New Roman"/>
+                <w:b/>
+                <w:sz w:val="24"/>
+                <w:szCs w:val="24"/>
+              </w:rPr>
+              <w:t>Variance</w:t>
+            </w:r>
+          </w:p>
+        </w:tc>
+      </w:tr>
+      <w:tr>
+        <w:tc>
+          <w:tcPr>
+            <w:tcW w:w="1885" w:type="dxa"/>
+            <w:vAlign w:val="center"/>
+          </w:tcPr>
+          <w:p>
+            <w:pPr>
+              <w:spacing w:line="276" w:lineRule="auto"/>
+              <w:jc w:val="center"/>
+              <w:rPr>
+                <w:rFonts w:ascii="Times New Roman" w:hAnsi="Times New Roman" w:cs="Times New Roman"/>
+                <w:i/>
+                <w:sz w:val="24"/>
+                <w:szCs w:val="24"/>
+              </w:rPr>
+            </w:pPr>
+            <w:r>
+              <w:rPr>
+                <w:rFonts w:ascii="Times New Roman" w:hAnsi="Times New Roman" w:cs="Times New Roman"/>
+                <w:i/>
+                <w:sz w:val="24"/>
+                <w:szCs w:val="24"/>
+              </w:rPr>
+              <w:t>Vaskess Bay</w:t>
+            </w:r>
+          </w:p>
+        </w:tc>
+        <w:tc>
+          <w:tcPr>
+            <w:tcW w:w="1368" w:type="dxa"/>
+            <w:vAlign w:val="center"/>
+          </w:tcPr>
+          <w:p>
+            <w:pPr>
+              <w:spacing w:line="276" w:lineRule="auto"/>
+              <w:jc w:val="center"/>
+              <w:rPr>
+                <w:rFonts w:ascii="Times New Roman" w:hAnsi="Times New Roman" w:cs="Times New Roman"/>
+                <w:sz w:val="24"/>
+                <w:szCs w:val="24"/>
+              </w:rPr>
+            </w:pPr>
+            <w:r>
+              <w:rPr>
+                <w:rFonts w:ascii="Times New Roman" w:hAnsi="Times New Roman" w:cs="Times New Roman"/>
+                <w:sz w:val="24"/>
+                <w:szCs w:val="24"/>
+              </w:rPr>
+              <w:t>0.53</w:t>
+            </w:r>
+          </w:p>
+        </w:tc>
+        <w:tc>
+          <w:tcPr>
+            <w:tcW w:w="1368" w:type="dxa"/>
+            <w:vAlign w:val="center"/>
+          </w:tcPr>
+          <w:p>
+            <w:pPr>
+              <w:spacing w:line="276" w:lineRule="auto"/>
+              <w:jc w:val="center"/>
+              <w:rPr>
+                <w:rFonts w:ascii="Times New Roman" w:hAnsi="Times New Roman" w:cs="Times New Roman"/>
+                <w:sz w:val="24"/>
+                <w:szCs w:val="24"/>
+              </w:rPr>
+            </w:pPr>
+            <w:r>
+              <w:rPr>
+                <w:rFonts w:ascii="Times New Roman" w:hAnsi="Times New Roman" w:cs="Times New Roman"/>
+                <w:sz w:val="24"/>
+                <w:szCs w:val="24"/>
+              </w:rPr>
+              <w:t>0.44</w:t>
+            </w:r>
+          </w:p>
+        </w:tc>
+      </w:tr>
+      <w:tr>
+        <w:tc>
+          <w:tcPr>
+            <w:tcW w:w="1885" w:type="dxa"/>
+            <w:vAlign w:val="center"/>
+          </w:tcPr>
+          <w:p>
+            <w:pPr>
+              <w:spacing w:line="276" w:lineRule="auto"/>
+              <w:jc w:val="center"/>
+              <w:rPr>
+                <w:rFonts w:ascii="Times New Roman" w:hAnsi="Times New Roman" w:cs="Times New Roman"/>
+                <w:i/>
+                <w:sz w:val="24"/>
+                <w:szCs w:val="24"/>
+              </w:rPr>
+            </w:pPr>
+            <w:r>
+              <w:rPr>
+                <w:rFonts w:ascii="Times New Roman" w:hAnsi="Times New Roman" w:cs="Times New Roman"/>
+                <w:i/>
+                <w:sz w:val="24"/>
+                <w:szCs w:val="24"/>
+              </w:rPr>
+              <w:t>South Lagoon</w:t>
+            </w:r>
+          </w:p>
+        </w:tc>
+        <w:tc>
+          <w:tcPr>
+            <w:tcW w:w="1368" w:type="dxa"/>
+            <w:vAlign w:val="center"/>
+          </w:tcPr>
+          <w:p>
+            <w:pPr>
+              <w:spacing w:line="276" w:lineRule="auto"/>
+              <w:jc w:val="center"/>
+              <w:rPr>
+                <w:rFonts w:ascii="Times New Roman" w:hAnsi="Times New Roman" w:cs="Times New Roman"/>
+                <w:sz w:val="24"/>
+                <w:szCs w:val="24"/>
+              </w:rPr>
+            </w:pPr>
+            <w:r>
+              <w:rPr>
+                <w:rFonts w:ascii="Times New Roman" w:hAnsi="Times New Roman" w:cs="Times New Roman"/>
+                <w:sz w:val="24"/>
+                <w:szCs w:val="24"/>
+              </w:rPr>
+              <w:t>0.54</w:t>
+            </w:r>
+          </w:p>
+        </w:tc>
+        <w:tc>
+          <w:tcPr>
+            <w:tcW w:w="1368" w:type="dxa"/>
+            <w:vAlign w:val="center"/>
+          </w:tcPr>
+          <w:p>
+            <w:pPr>
+              <w:spacing w:line="276" w:lineRule="auto"/>
+              <w:jc w:val="center"/>
+              <w:rPr>
+                <w:rFonts w:ascii="Times New Roman" w:hAnsi="Times New Roman" w:cs="Times New Roman"/>
+                <w:sz w:val="24"/>
+                <w:szCs w:val="24"/>
+              </w:rPr>
+            </w:pPr>
+            <w:r>
+              <w:rPr>
+                <w:rFonts w:ascii="Times New Roman" w:hAnsi="Times New Roman" w:cs="Times New Roman"/>
+                <w:sz w:val="24"/>
+                <w:szCs w:val="24"/>
+              </w:rPr>
+              <w:t>0.32</w:t>
+            </w:r>
+          </w:p>
+        </w:tc>
+      </w:tr>
+      <w:tr>
+        <w:tc>
+          <w:tcPr>
+            <w:tcW w:w="1885" w:type="dxa"/>
+            <w:vAlign w:val="center"/>
+          </w:tcPr>
+          <w:p>
+            <w:pPr>
+              <w:spacing w:line="276" w:lineRule="auto"/>
+              <w:jc w:val="center"/>
+              <w:rPr>
+                <w:rFonts w:ascii="Times New Roman" w:hAnsi="Times New Roman" w:cs="Times New Roman"/>
+                <w:i/>
+                <w:sz w:val="24"/>
+                <w:szCs w:val="24"/>
+              </w:rPr>
+            </w:pPr>
+            <w:r>
+              <w:rPr>
+                <w:rFonts w:ascii="Times New Roman" w:hAnsi="Times New Roman" w:cs="Times New Roman"/>
+                <w:i/>
+                <w:sz w:val="24"/>
+                <w:szCs w:val="24"/>
+              </w:rPr>
+              <w:t>Lagoon Face</w:t>
+            </w:r>
+          </w:p>
+        </w:tc>
+        <w:tc>
+          <w:tcPr>
+            <w:tcW w:w="1368" w:type="dxa"/>
+            <w:vAlign w:val="center"/>
+          </w:tcPr>
+          <w:p>
+            <w:pPr>
+              <w:spacing w:line="276" w:lineRule="auto"/>
+              <w:jc w:val="center"/>
+              <w:rPr>
+                <w:rFonts w:ascii="Times New Roman" w:hAnsi="Times New Roman" w:cs="Times New Roman"/>
+                <w:sz w:val="24"/>
+                <w:szCs w:val="24"/>
+              </w:rPr>
+            </w:pPr>
+            <w:r>
+              <w:rPr>
+                <w:rFonts w:ascii="Times New Roman" w:hAnsi="Times New Roman" w:cs="Times New Roman"/>
+                <w:sz w:val="24"/>
+                <w:szCs w:val="24"/>
+              </w:rPr>
+              <w:t>0.53</w:t>
+            </w:r>
+          </w:p>
+        </w:tc>
+        <w:tc>
+          <w:tcPr>
+            <w:tcW w:w="1368" w:type="dxa"/>
+            <w:vAlign w:val="center"/>
+          </w:tcPr>
+          <w:p>
+            <w:pPr>
+              <w:spacing w:line="276" w:lineRule="auto"/>
+              <w:jc w:val="center"/>
+              <w:rPr>
+                <w:rFonts w:ascii="Times New Roman" w:hAnsi="Times New Roman" w:cs="Times New Roman"/>
+                <w:sz w:val="24"/>
+                <w:szCs w:val="24"/>
+              </w:rPr>
+            </w:pPr>
+            <w:r>
+              <w:rPr>
+                <w:rFonts w:ascii="Times New Roman" w:hAnsi="Times New Roman" w:cs="Times New Roman"/>
+                <w:sz w:val="24"/>
+                <w:szCs w:val="24"/>
+              </w:rPr>
+              <w:t>0.40</w:t>
+            </w:r>
+          </w:p>
+        </w:tc>
+      </w:tr>
+      <w:tr>
+        <w:tc>
+          <w:tcPr>
+            <w:tcW w:w="1885" w:type="dxa"/>
+            <w:vAlign w:val="center"/>
+          </w:tcPr>
+          <w:p>
+            <w:pPr>
+              <w:spacing w:line="276" w:lineRule="auto"/>
+              <w:jc w:val="center"/>
+              <w:rPr>
+                <w:rFonts w:ascii="Times New Roman" w:hAnsi="Times New Roman" w:cs="Times New Roman"/>
+                <w:i/>
+                <w:sz w:val="24"/>
+                <w:szCs w:val="24"/>
+              </w:rPr>
+            </w:pPr>
+            <w:r>
+              <w:rPr>
+                <w:rFonts w:ascii="Times New Roman" w:hAnsi="Times New Roman" w:cs="Times New Roman"/>
+                <w:i/>
+                <w:sz w:val="24"/>
+                <w:szCs w:val="24"/>
+              </w:rPr>
+              <w:t>North Lagoon</w:t>
+            </w:r>
+          </w:p>
+        </w:tc>
+        <w:tc>
+          <w:tcPr>
+            <w:tcW w:w="1368" w:type="dxa"/>
+            <w:vAlign w:val="center"/>
+          </w:tcPr>
+          <w:p>
+            <w:pPr>
+              <w:spacing w:line="276" w:lineRule="auto"/>
+              <w:jc w:val="center"/>
+              <w:rPr>
+                <w:rFonts w:ascii="Times New Roman" w:hAnsi="Times New Roman" w:cs="Times New Roman"/>
+                <w:sz w:val="24"/>
+                <w:szCs w:val="24"/>
+              </w:rPr>
+            </w:pPr>
+            <w:r>
+              <w:rPr>
+                <w:rFonts w:ascii="Times New Roman" w:hAnsi="Times New Roman" w:cs="Times New Roman"/>
+                <w:sz w:val="24"/>
+                <w:szCs w:val="24"/>
+              </w:rPr>
+              <w:t>0.59</w:t>
+            </w:r>
+          </w:p>
+        </w:tc>
+        <w:tc>
+          <w:tcPr>
+            <w:tcW w:w="1368" w:type="dxa"/>
+            <w:vAlign w:val="center"/>
+          </w:tcPr>
+          <w:p>
+            <w:pPr>
+              <w:spacing w:line="276" w:lineRule="auto"/>
+              <w:jc w:val="center"/>
+              <w:rPr>
+                <w:rFonts w:ascii="Times New Roman" w:hAnsi="Times New Roman" w:cs="Times New Roman"/>
+                <w:sz w:val="24"/>
+                <w:szCs w:val="24"/>
+              </w:rPr>
+            </w:pPr>
+            <w:r>
+              <w:rPr>
+                <w:rFonts w:ascii="Times New Roman" w:hAnsi="Times New Roman" w:cs="Times New Roman"/>
+                <w:sz w:val="24"/>
+                <w:szCs w:val="24"/>
+              </w:rPr>
+              <w:t>0.35</w:t>
+            </w:r>
+          </w:p>
+        </w:tc>
+      </w:tr>
+      <w:tr>
+        <w:tc>
+          <w:tcPr>
+            <w:tcW w:w="1885" w:type="dxa"/>
+            <w:vAlign w:val="center"/>
+          </w:tcPr>
+          <w:p>
+            <w:pPr>
+              <w:spacing w:line="276" w:lineRule="auto"/>
+              <w:jc w:val="center"/>
+              <w:rPr>
+                <w:rFonts w:ascii="Times New Roman" w:hAnsi="Times New Roman" w:cs="Times New Roman"/>
+                <w:i/>
+                <w:sz w:val="24"/>
+                <w:szCs w:val="24"/>
+              </w:rPr>
+            </w:pPr>
+            <w:r>
+              <w:rPr>
+                <w:rFonts w:ascii="Times New Roman" w:hAnsi="Times New Roman" w:cs="Times New Roman"/>
+                <w:i/>
+                <w:sz w:val="24"/>
+                <w:szCs w:val="24"/>
+              </w:rPr>
+              <w:t>North Shore</w:t>
+            </w:r>
+          </w:p>
+        </w:tc>
+        <w:tc>
+          <w:tcPr>
+            <w:tcW w:w="1368" w:type="dxa"/>
+            <w:vAlign w:val="center"/>
+          </w:tcPr>
+          <w:p>
+            <w:pPr>
+              <w:spacing w:line="276" w:lineRule="auto"/>
+              <w:jc w:val="center"/>
+              <w:rPr>
+                <w:rFonts w:ascii="Times New Roman" w:hAnsi="Times New Roman" w:cs="Times New Roman"/>
+                <w:sz w:val="24"/>
+                <w:szCs w:val="24"/>
+              </w:rPr>
+            </w:pPr>
+            <w:r>
+              <w:rPr>
+                <w:rFonts w:ascii="Times New Roman" w:hAnsi="Times New Roman" w:cs="Times New Roman"/>
+                <w:sz w:val="24"/>
+                <w:szCs w:val="24"/>
+              </w:rPr>
+              <w:t>0.40</w:t>
+            </w:r>
+            <w:bookmarkStart w:id="3" w:name="_GoBack"/>
+            <w:bookmarkEnd w:id="3"/>
+          </w:p>
+        </w:tc>
+        <w:tc>
+          <w:tcPr>
+            <w:tcW w:w="1368" w:type="dxa"/>
+            <w:vAlign w:val="center"/>
+          </w:tcPr>
+          <w:p>
+            <w:pPr>
+              <w:spacing w:line="276" w:lineRule="auto"/>
+              <w:jc w:val="center"/>
+              <w:rPr>
+                <w:rFonts w:ascii="Times New Roman" w:hAnsi="Times New Roman" w:cs="Times New Roman"/>
+                <w:sz w:val="24"/>
+                <w:szCs w:val="24"/>
+              </w:rPr>
+            </w:pPr>
+            <w:r>
+              <w:rPr>
+                <w:rFonts w:ascii="Times New Roman" w:hAnsi="Times New Roman" w:cs="Times New Roman"/>
+                <w:sz w:val="24"/>
+                <w:szCs w:val="24"/>
+              </w:rPr>
+              <w:t>0.29</w:t>
+            </w:r>
+          </w:p>
+        </w:tc>
+      </w:tr>
+      <w:tr>
+        <w:tc>
+          <w:tcPr>
+            <w:tcW w:w="1885" w:type="dxa"/>
+            <w:vAlign w:val="center"/>
+          </w:tcPr>
+          <w:p>
+            <w:pPr>
+              <w:spacing w:line="276" w:lineRule="auto"/>
+              <w:jc w:val="center"/>
+              <w:rPr>
+                <w:rFonts w:ascii="Times New Roman" w:hAnsi="Times New Roman" w:cs="Times New Roman"/>
+                <w:i/>
+                <w:sz w:val="24"/>
+                <w:szCs w:val="24"/>
+              </w:rPr>
+            </w:pPr>
+            <w:r>
+              <w:rPr>
+                <w:rFonts w:ascii="Times New Roman" w:hAnsi="Times New Roman" w:cs="Times New Roman"/>
+                <w:i/>
+                <w:sz w:val="24"/>
+                <w:szCs w:val="24"/>
+              </w:rPr>
+              <w:t>Bay of Wrecks</w:t>
+            </w:r>
+          </w:p>
+        </w:tc>
+        <w:tc>
+          <w:tcPr>
+            <w:tcW w:w="1368" w:type="dxa"/>
+            <w:vAlign w:val="center"/>
+          </w:tcPr>
+          <w:p>
+            <w:pPr>
+              <w:spacing w:line="276" w:lineRule="auto"/>
+              <w:jc w:val="center"/>
+              <w:rPr>
+                <w:rFonts w:ascii="Times New Roman" w:hAnsi="Times New Roman" w:cs="Times New Roman"/>
+                <w:sz w:val="24"/>
+                <w:szCs w:val="24"/>
+              </w:rPr>
+            </w:pPr>
+            <w:r>
+              <w:rPr>
+                <w:rFonts w:ascii="Times New Roman" w:hAnsi="Times New Roman" w:cs="Times New Roman"/>
+                <w:sz w:val="24"/>
+                <w:szCs w:val="24"/>
+              </w:rPr>
+              <w:t>-0.03</w:t>
+            </w:r>
+          </w:p>
+        </w:tc>
+        <w:tc>
+          <w:tcPr>
+            <w:tcW w:w="1368" w:type="dxa"/>
+            <w:vAlign w:val="center"/>
+          </w:tcPr>
+          <w:p>
+            <w:pPr>
+              <w:spacing w:line="276" w:lineRule="auto"/>
+              <w:jc w:val="center"/>
+              <w:rPr>
+                <w:rFonts w:ascii="Times New Roman" w:hAnsi="Times New Roman" w:cs="Times New Roman"/>
+                <w:sz w:val="24"/>
+                <w:szCs w:val="24"/>
+              </w:rPr>
+            </w:pPr>
+            <w:r>
+              <w:rPr>
+                <w:rFonts w:ascii="Times New Roman" w:hAnsi="Times New Roman" w:cs="Times New Roman"/>
+                <w:sz w:val="24"/>
+                <w:szCs w:val="24"/>
+              </w:rPr>
+              <w:t>0.27</w:t>
+            </w:r>
+          </w:p>
+        </w:tc>
+      </w:tr>
+    </w:tbl>
+    <w:p>
+      <w:pPr>
+        <w:spacing w:after="0" w:line="480" w:lineRule="auto"/>
+        <w:rPr>
+          <w:rFonts w:ascii="Times New Roman" w:hAnsi="Times New Roman" w:cs="Times New Roman"/>
+          <w:sz w:val="24"/>
+          <w:szCs w:val="24"/>
+        </w:rPr>
+      </w:pPr>
     </w:p>
     <w:p>
       <w:pPr>
@@ -1227,9 +1950,9 @@
           <w:noProof/>
         </w:rPr>
         <w:drawing>
-          <wp:inline distT="0" distB="0" distL="0" distR="0" wp14:anchorId="4161D18D" wp14:editId="12E7ECEC">
-            <wp:extent cx="5087421" cy="4293870"/>
-            <wp:effectExtent l="0" t="0" r="0" b="0"/>
+          <wp:inline distT="0" distB="0" distL="0" distR="0" wp14:anchorId="4161D18D" wp14:editId="13F35AB8">
+            <wp:extent cx="4909388" cy="4295715"/>
+            <wp:effectExtent l="0" t="0" r="5715" b="0"/>
             <wp:docPr id="3" name="Picture 3"/>
             <wp:cNvGraphicFramePr>
               <a:graphicFrameLocks xmlns:a="http://schemas.openxmlformats.org/drawingml/2006/main" noChangeAspect="1"/>
@@ -1242,7 +1965,13 @@
                     <pic:cNvPicPr/>
                   </pic:nvPicPr>
                   <pic:blipFill>
-                    <a:blip r:embed="rId12"/>
+                    <a:blip r:embed="rId12" cstate="print">
+                      <a:extLst>
+                        <a:ext uri="{28A0092B-C50C-407E-A947-70E740481C1C}">
+                          <a14:useLocalDpi xmlns:a14="http://schemas.microsoft.com/office/drawing/2010/main" val="0"/>
+                        </a:ext>
+                      </a:extLst>
+                    </a:blip>
                     <a:stretch>
                       <a:fillRect/>
                     </a:stretch>
@@ -1250,7 +1979,7 @@
                   <pic:spPr>
                     <a:xfrm>
                       <a:off x="0" y="0"/>
-                      <a:ext cx="5089607" cy="4295715"/>
+                      <a:ext cx="4909388" cy="4295715"/>
                     </a:xfrm>
                     <a:prstGeom prst="rect">
                       <a:avLst/>
@@ -1278,6 +2007,7 @@
           <w:sz w:val="24"/>
           <w:szCs w:val="24"/>
         </w:rPr>
+        <w:lastRenderedPageBreak/>
         <w:t xml:space="preserve">Figure </w:t>
       </w:r>
       <w:r>
@@ -1286,6 +2016,118 @@
           <w:sz w:val="24"/>
           <w:szCs w:val="24"/>
         </w:rPr>
+        <w:t>2</w:t>
+      </w:r>
+      <w:r>
+        <w:rPr>
+          <w:rFonts w:ascii="Times New Roman" w:hAnsi="Times New Roman" w:cs="Times New Roman"/>
+          <w:sz w:val="24"/>
+          <w:szCs w:val="24"/>
+        </w:rPr>
+        <w:t>. Correlations between satellite SST product (S) and in situ measurements (I) for all available regions on Kiritimati</w:t>
+      </w:r>
+      <w:r>
+        <w:rPr>
+          <w:rFonts w:ascii="Times New Roman" w:hAnsi="Times New Roman" w:cs="Times New Roman"/>
+          <w:sz w:val="24"/>
+          <w:szCs w:val="24"/>
+        </w:rPr>
+        <w:t xml:space="preserve"> from 2011 to 2018</w:t>
+      </w:r>
+      <w:r>
+        <w:rPr>
+          <w:rFonts w:ascii="Times New Roman" w:hAnsi="Times New Roman" w:cs="Times New Roman"/>
+          <w:sz w:val="24"/>
+          <w:szCs w:val="24"/>
+        </w:rPr>
+        <w:t xml:space="preserve">. </w:t>
+      </w:r>
+      <w:r>
+        <w:rPr>
+          <w:rFonts w:ascii="Times New Roman" w:hAnsi="Times New Roman" w:cs="Times New Roman"/>
+          <w:sz w:val="24"/>
+          <w:szCs w:val="24"/>
+        </w:rPr>
+        <w:t xml:space="preserve">The top right quadrant of the figure shows correlations between data sources, scaled by size and color. The bottom left quadrant shows correlation values between each pair. </w:t>
+      </w:r>
+      <w:r>
+        <w:rPr>
+          <w:rFonts w:ascii="Times New Roman" w:hAnsi="Times New Roman" w:cs="Times New Roman"/>
+          <w:sz w:val="24"/>
+          <w:szCs w:val="24"/>
+        </w:rPr>
+        <w:t>Due to limited overlap between North Shore (I) and Vaskess Bay (I) (n = 62 days), this comparison is excluded from this analysis.</w:t>
+      </w:r>
+    </w:p>
+    <w:p>
+      <w:pPr>
+        <w:spacing w:after="0" w:line="480" w:lineRule="auto"/>
+        <w:rPr>
+          <w:rFonts w:ascii="Times New Roman" w:hAnsi="Times New Roman" w:cs="Times New Roman"/>
+          <w:sz w:val="24"/>
+          <w:szCs w:val="24"/>
+        </w:rPr>
+      </w:pPr>
+    </w:p>
+    <w:p>
+      <w:pPr>
+        <w:spacing w:after="0" w:line="480" w:lineRule="auto"/>
+        <w:rPr>
+          <w:rFonts w:ascii="Times New Roman" w:hAnsi="Times New Roman" w:cs="Times New Roman"/>
+          <w:sz w:val="24"/>
+          <w:szCs w:val="24"/>
+        </w:rPr>
+      </w:pPr>
+      <w:r>
+        <w:rPr>
+          <w:rFonts w:ascii="Times New Roman" w:hAnsi="Times New Roman" w:cs="Times New Roman"/>
+          <w:sz w:val="24"/>
+          <w:szCs w:val="24"/>
+        </w:rPr>
+        <w:t>Correlations between nearby satellite pixels are high</w:t>
+      </w:r>
+      <w:r>
+        <w:rPr>
+          <w:rFonts w:ascii="Times New Roman" w:hAnsi="Times New Roman" w:cs="Times New Roman"/>
+          <w:sz w:val="24"/>
+          <w:szCs w:val="24"/>
+        </w:rPr>
+        <w:t>, caution for using satellite SST to resolve fine-scale thermal variability (at least in this location). Although in situ were remarkably correlated with one another as well, so perhaps different in more variable regions.</w:t>
+      </w:r>
+    </w:p>
+    <w:p>
+      <w:pPr>
+        <w:spacing w:after="0" w:line="480" w:lineRule="auto"/>
+        <w:rPr>
+          <w:rFonts w:ascii="Times New Roman" w:hAnsi="Times New Roman" w:cs="Times New Roman"/>
+          <w:sz w:val="24"/>
+          <w:szCs w:val="24"/>
+        </w:rPr>
+      </w:pPr>
+    </w:p>
+    <w:p>
+      <w:pPr>
+        <w:spacing w:after="0" w:line="480" w:lineRule="auto"/>
+        <w:rPr>
+          <w:rFonts w:ascii="Times New Roman" w:hAnsi="Times New Roman" w:cs="Times New Roman"/>
+          <w:sz w:val="24"/>
+          <w:szCs w:val="24"/>
+        </w:rPr>
+      </w:pPr>
+      <w:r>
+        <w:rPr>
+          <w:rFonts w:ascii="Times New Roman" w:hAnsi="Times New Roman" w:cs="Times New Roman"/>
+          <w:sz w:val="24"/>
+          <w:szCs w:val="24"/>
+        </w:rPr>
+        <w:t xml:space="preserve">Figure </w:t>
+      </w:r>
+      <w:r>
+        <w:rPr>
+          <w:rFonts w:ascii="Times New Roman" w:hAnsi="Times New Roman" w:cs="Times New Roman"/>
+          <w:sz w:val="24"/>
+          <w:szCs w:val="24"/>
+        </w:rPr>
         <w:t>3</w:t>
       </w:r>
       <w:r>
@@ -1294,86 +2136,103 @@
           <w:sz w:val="24"/>
           <w:szCs w:val="24"/>
         </w:rPr>
-        <w:t>. Correlations between satellite SST product (S) and in situ measurements (I) for all available regions on Kiritimati</w:t>
-      </w:r>
-      <w:r>
-        <w:rPr>
-          <w:rFonts w:ascii="Times New Roman" w:hAnsi="Times New Roman" w:cs="Times New Roman"/>
-          <w:sz w:val="24"/>
-          <w:szCs w:val="24"/>
-        </w:rPr>
-        <w:t xml:space="preserve"> from 2011 to 2018</w:t>
-      </w:r>
-      <w:r>
-        <w:rPr>
-          <w:rFonts w:ascii="Times New Roman" w:hAnsi="Times New Roman" w:cs="Times New Roman"/>
-          <w:sz w:val="24"/>
-          <w:szCs w:val="24"/>
-        </w:rPr>
-        <w:t xml:space="preserve">. </w:t>
-      </w:r>
-      <w:r>
-        <w:rPr>
-          <w:rFonts w:ascii="Times New Roman" w:hAnsi="Times New Roman" w:cs="Times New Roman"/>
-          <w:sz w:val="24"/>
-          <w:szCs w:val="24"/>
-        </w:rPr>
-        <w:t xml:space="preserve">The top right quadrant of the figure shows correlations between data sources, scaled by size and color. The bottom left quadrant shows correlation values between each pair. </w:t>
-      </w:r>
-      <w:r>
-        <w:rPr>
-          <w:rFonts w:ascii="Times New Roman" w:hAnsi="Times New Roman" w:cs="Times New Roman"/>
-          <w:sz w:val="24"/>
-          <w:szCs w:val="24"/>
-        </w:rPr>
-        <w:t>Due to limited overlap between North Shore (I) and Vaskess Bay (I) (n = 62 days), this comparison is excluded from this analysis.</w:t>
-      </w:r>
-    </w:p>
-    <w:p>
-      <w:pPr>
-        <w:spacing w:after="0" w:line="480" w:lineRule="auto"/>
-        <w:rPr>
-          <w:rFonts w:ascii="Times New Roman" w:hAnsi="Times New Roman" w:cs="Times New Roman"/>
-          <w:sz w:val="24"/>
-          <w:szCs w:val="24"/>
-        </w:rPr>
-      </w:pPr>
-    </w:p>
-    <w:p>
-      <w:pPr>
-        <w:spacing w:after="0" w:line="480" w:lineRule="auto"/>
-        <w:rPr>
-          <w:rFonts w:ascii="Times New Roman" w:hAnsi="Times New Roman" w:cs="Times New Roman"/>
-          <w:sz w:val="24"/>
-          <w:szCs w:val="24"/>
-        </w:rPr>
-      </w:pPr>
-      <w:r>
-        <w:rPr>
-          <w:rFonts w:ascii="Times New Roman" w:hAnsi="Times New Roman" w:cs="Times New Roman"/>
-          <w:sz w:val="24"/>
-          <w:szCs w:val="24"/>
-        </w:rPr>
-        <w:t>Correlations between nearby satellite pixels are high</w:t>
-      </w:r>
-      <w:r>
-        <w:rPr>
-          <w:rFonts w:ascii="Times New Roman" w:hAnsi="Times New Roman" w:cs="Times New Roman"/>
-          <w:sz w:val="24"/>
-          <w:szCs w:val="24"/>
-        </w:rPr>
-        <w:t>, caution for using satellite SST to resolve fine-scale thermal variability (at least in this location). Although in situ were remarkably correlated with one another as well, so perhaps different in more variable regions.</w:t>
-      </w:r>
-    </w:p>
-    <w:p>
-      <w:pPr>
-        <w:spacing w:after="0" w:line="480" w:lineRule="auto"/>
-        <w:rPr>
-          <w:rFonts w:ascii="Times New Roman" w:hAnsi="Times New Roman" w:cs="Times New Roman"/>
-          <w:sz w:val="24"/>
-          <w:szCs w:val="24"/>
-        </w:rPr>
-      </w:pPr>
+        <w:t>. Power spectral density plots for both the satellite product and in situ measurements for each sampled region of Kiritimati.</w:t>
+      </w:r>
+    </w:p>
+    <w:p>
+      <w:pPr>
+        <w:spacing w:after="0" w:line="480" w:lineRule="auto"/>
+        <w:rPr>
+          <w:rFonts w:ascii="Times New Roman" w:hAnsi="Times New Roman" w:cs="Times New Roman"/>
+          <w:sz w:val="24"/>
+          <w:szCs w:val="24"/>
+        </w:rPr>
+      </w:pPr>
+    </w:p>
+    <w:p>
+      <w:pPr>
+        <w:spacing w:after="0" w:line="480" w:lineRule="auto"/>
+        <w:rPr>
+          <w:rFonts w:ascii="Times New Roman" w:hAnsi="Times New Roman" w:cs="Times New Roman"/>
+          <w:sz w:val="24"/>
+          <w:szCs w:val="24"/>
+        </w:rPr>
+      </w:pPr>
+      <w:r>
+        <w:rPr>
+          <w:rFonts w:ascii="Times New Roman" w:hAnsi="Times New Roman" w:cs="Times New Roman"/>
+          <w:sz w:val="24"/>
+          <w:szCs w:val="24"/>
+        </w:rPr>
+        <w:t>Frequencies in a stable region (limited seasonal change). Similarities and differences between satellite and in situ temperatures.</w:t>
+      </w:r>
+    </w:p>
+    <w:p>
+      <w:pPr>
+        <w:spacing w:after="0" w:line="480" w:lineRule="auto"/>
+        <w:rPr>
+          <w:rFonts w:ascii="Times New Roman" w:hAnsi="Times New Roman" w:cs="Times New Roman"/>
+          <w:sz w:val="24"/>
+          <w:szCs w:val="24"/>
+        </w:rPr>
+      </w:pPr>
+    </w:p>
+    <w:p>
+      <w:pPr>
+        <w:spacing w:after="0" w:line="480" w:lineRule="auto"/>
+        <w:rPr>
+          <w:rFonts w:ascii="Times New Roman" w:hAnsi="Times New Roman" w:cs="Times New Roman"/>
+          <w:sz w:val="24"/>
+          <w:szCs w:val="24"/>
+        </w:rPr>
+      </w:pPr>
+      <w:r>
+        <w:rPr>
+          <w:noProof/>
+        </w:rPr>
+        <w:lastRenderedPageBreak/>
+        <w:drawing>
+          <wp:inline distT="0" distB="0" distL="0" distR="0" wp14:anchorId="7C4D9616" wp14:editId="2DEEA8C4">
+            <wp:extent cx="3787164" cy="5049552"/>
+            <wp:effectExtent l="0" t="0" r="3810" b="0"/>
+            <wp:docPr id="2" name="Picture 2"/>
+            <wp:cNvGraphicFramePr>
+              <a:graphicFrameLocks xmlns:a="http://schemas.openxmlformats.org/drawingml/2006/main" noChangeAspect="1"/>
+            </wp:cNvGraphicFramePr>
+            <a:graphic xmlns:a="http://schemas.openxmlformats.org/drawingml/2006/main">
+              <a:graphicData uri="http://schemas.openxmlformats.org/drawingml/2006/picture">
+                <pic:pic xmlns:pic="http://schemas.openxmlformats.org/drawingml/2006/picture">
+                  <pic:nvPicPr>
+                    <pic:cNvPr id="1" name=""/>
+                    <pic:cNvPicPr/>
+                  </pic:nvPicPr>
+                  <pic:blipFill>
+                    <a:blip r:embed="rId13" cstate="print">
+                      <a:extLst>
+                        <a:ext uri="{28A0092B-C50C-407E-A947-70E740481C1C}">
+                          <a14:useLocalDpi xmlns:a14="http://schemas.microsoft.com/office/drawing/2010/main" val="0"/>
+                        </a:ext>
+                      </a:extLst>
+                    </a:blip>
+                    <a:stretch>
+                      <a:fillRect/>
+                    </a:stretch>
+                  </pic:blipFill>
+                  <pic:spPr>
+                    <a:xfrm>
+                      <a:off x="0" y="0"/>
+                      <a:ext cx="3787164" cy="5049552"/>
+                    </a:xfrm>
+                    <a:prstGeom prst="rect">
+                      <a:avLst/>
+                    </a:prstGeom>
+                  </pic:spPr>
+                </pic:pic>
+              </a:graphicData>
+            </a:graphic>
+          </wp:inline>
+        </w:drawing>
+      </w:r>
     </w:p>
     <w:p>
       <w:pPr>
@@ -1398,89 +2257,15 @@
           <w:sz w:val="24"/>
           <w:szCs w:val="24"/>
         </w:rPr>
-        <w:t>4</w:t>
-      </w:r>
-      <w:r>
-        <w:rPr>
-          <w:rFonts w:ascii="Times New Roman" w:hAnsi="Times New Roman" w:cs="Times New Roman"/>
-          <w:sz w:val="24"/>
-          <w:szCs w:val="24"/>
-        </w:rPr>
-        <w:t>. Power spectral density plots for both the satellite product and in situ measurements for each sampled region of Kiritimati.</w:t>
-      </w:r>
-    </w:p>
-    <w:p>
-      <w:pPr>
-        <w:spacing w:after="0" w:line="480" w:lineRule="auto"/>
-        <w:rPr>
-          <w:rFonts w:ascii="Times New Roman" w:hAnsi="Times New Roman" w:cs="Times New Roman"/>
-          <w:sz w:val="24"/>
-          <w:szCs w:val="24"/>
-        </w:rPr>
-      </w:pPr>
-    </w:p>
-    <w:p>
-      <w:pPr>
-        <w:spacing w:after="0" w:line="480" w:lineRule="auto"/>
-        <w:rPr>
-          <w:rFonts w:ascii="Times New Roman" w:hAnsi="Times New Roman" w:cs="Times New Roman"/>
-          <w:sz w:val="24"/>
-          <w:szCs w:val="24"/>
-        </w:rPr>
-      </w:pPr>
-      <w:r>
-        <w:rPr>
-          <w:rFonts w:ascii="Times New Roman" w:hAnsi="Times New Roman" w:cs="Times New Roman"/>
-          <w:sz w:val="24"/>
-          <w:szCs w:val="24"/>
-        </w:rPr>
-        <w:t>Frequencies in a stable region (limited seasonal change). Similarities and differences between satellite and in situ temperatures.</w:t>
-      </w:r>
-      <w:bookmarkStart w:id="3" w:name="_GoBack"/>
-      <w:bookmarkEnd w:id="3"/>
-    </w:p>
-    <w:p>
-      <w:pPr>
-        <w:spacing w:after="0" w:line="480" w:lineRule="auto"/>
-        <w:rPr>
-          <w:rFonts w:ascii="Times New Roman" w:hAnsi="Times New Roman" w:cs="Times New Roman"/>
-          <w:sz w:val="24"/>
-          <w:szCs w:val="24"/>
-        </w:rPr>
-      </w:pPr>
-    </w:p>
-    <w:p>
-      <w:pPr>
-        <w:spacing w:after="0" w:line="480" w:lineRule="auto"/>
-        <w:rPr>
-          <w:rFonts w:ascii="Times New Roman" w:hAnsi="Times New Roman" w:cs="Times New Roman"/>
-          <w:sz w:val="24"/>
-          <w:szCs w:val="24"/>
-        </w:rPr>
-      </w:pPr>
-      <w:r>
-        <w:rPr>
-          <w:rFonts w:ascii="Times New Roman" w:hAnsi="Times New Roman" w:cs="Times New Roman"/>
-          <w:sz w:val="24"/>
-          <w:szCs w:val="24"/>
-        </w:rPr>
-        <w:t xml:space="preserve">Figure </w:t>
-      </w:r>
-      <w:r>
-        <w:rPr>
-          <w:rFonts w:ascii="Times New Roman" w:hAnsi="Times New Roman" w:cs="Times New Roman"/>
-          <w:sz w:val="24"/>
-          <w:szCs w:val="24"/>
-        </w:rPr>
-        <w:t>5</w:t>
-      </w:r>
-      <w:r>
-        <w:rPr>
-          <w:rFonts w:ascii="Times New Roman" w:hAnsi="Times New Roman" w:cs="Times New Roman"/>
-          <w:sz w:val="24"/>
-          <w:szCs w:val="24"/>
-        </w:rPr>
-        <w:t>. Comparison of nighttime-only and all times in situ measurements</w:t>
+        <w:t>4.</w:t>
+      </w:r>
+      <w:r>
+        <w:rPr>
+          <w:rFonts w:ascii="Times New Roman" w:hAnsi="Times New Roman" w:cs="Times New Roman"/>
+          <w:sz w:val="24"/>
+          <w:szCs w:val="24"/>
+        </w:rPr>
+        <w:t xml:space="preserve"> Comparison of nighttime-only and all times in situ measurements</w:t>
       </w:r>
     </w:p>
     <w:p>
@@ -1571,24 +2356,6 @@
     </w:p>
     <w:p>
       <w:pPr>
-        <w:spacing w:after="0" w:line="480" w:lineRule="auto"/>
-        <w:rPr>
-          <w:rFonts w:ascii="Times New Roman" w:hAnsi="Times New Roman" w:cs="Times New Roman"/>
-          <w:sz w:val="24"/>
-          <w:szCs w:val="24"/>
-        </w:rPr>
-      </w:pPr>
-      <w:r>
-        <w:rPr>
-          <w:rFonts w:ascii="Times New Roman" w:hAnsi="Times New Roman" w:cs="Times New Roman"/>
-          <w:sz w:val="24"/>
-          <w:szCs w:val="24"/>
-        </w:rPr>
-        <w:t>Sea-Bird, NOAA CRW team, Julia’s grants, Danielle’s grants, KI field team</w:t>
-      </w:r>
-    </w:p>
-    <w:p>
-      <w:pPr>
         <w:spacing w:after="0" w:line="240" w:lineRule="auto"/>
         <w:rPr>
           <w:rFonts w:ascii="Times New Roman" w:hAnsi="Times New Roman" w:cs="Times New Roman"/>
@@ -1597,6 +2364,157 @@
           <w:szCs w:val="28"/>
         </w:rPr>
       </w:pPr>
+      <w:r>
+        <w:rPr>
+          <w:rFonts w:ascii="Times New Roman" w:eastAsia="Times New Roman" w:hAnsi="Times New Roman"/>
+          <w:sz w:val="24"/>
+          <w:szCs w:val="24"/>
+        </w:rPr>
+        <w:lastRenderedPageBreak/>
+        <w:t xml:space="preserve">Thanks to the Kiritimati Field Team for assistance in </w:t>
+      </w:r>
+      <w:r>
+        <w:rPr>
+          <w:rFonts w:ascii="Times New Roman" w:eastAsia="Times New Roman" w:hAnsi="Times New Roman"/>
+          <w:sz w:val="24"/>
+          <w:szCs w:val="24"/>
+        </w:rPr>
+        <w:t xml:space="preserve">deploying and retrieving in situ loggers and to the NOAA Coral Reef Watch team for developing and maintaining the NOAA </w:t>
+      </w:r>
+      <w:proofErr w:type="spellStart"/>
+      <w:r>
+        <w:rPr>
+          <w:rFonts w:ascii="Times New Roman" w:eastAsia="Times New Roman" w:hAnsi="Times New Roman"/>
+          <w:sz w:val="24"/>
+          <w:szCs w:val="24"/>
+        </w:rPr>
+        <w:t>CoralTemp</w:t>
+      </w:r>
+      <w:proofErr w:type="spellEnd"/>
+      <w:r>
+        <w:rPr>
+          <w:rFonts w:ascii="Times New Roman" w:eastAsia="Times New Roman" w:hAnsi="Times New Roman"/>
+          <w:sz w:val="24"/>
+          <w:szCs w:val="24"/>
+        </w:rPr>
+        <w:t xml:space="preserve"> and Degree Heating Week products used in these analyses</w:t>
+      </w:r>
+      <w:r>
+        <w:rPr>
+          <w:rFonts w:ascii="Times New Roman" w:eastAsia="Times New Roman" w:hAnsi="Times New Roman"/>
+          <w:sz w:val="24"/>
+          <w:szCs w:val="24"/>
+        </w:rPr>
+        <w:t>.</w:t>
+      </w:r>
+      <w:r>
+        <w:rPr>
+          <w:rFonts w:ascii="Times New Roman" w:eastAsia="Times New Roman" w:hAnsi="Times New Roman"/>
+          <w:sz w:val="24"/>
+          <w:szCs w:val="24"/>
+        </w:rPr>
+        <w:t xml:space="preserve"> </w:t>
+      </w:r>
+      <w:r>
+        <w:rPr>
+          <w:rFonts w:ascii="Times New Roman" w:eastAsia="Times New Roman" w:hAnsi="Times New Roman"/>
+          <w:sz w:val="24"/>
+          <w:szCs w:val="24"/>
+        </w:rPr>
+        <w:t xml:space="preserve">DCC acknowledges scholarship support from an NSERC Vanier Canada Graduate Scholarship, as well as funding from the American Academy of Underwater Sciences, </w:t>
+      </w:r>
+      <w:r>
+        <w:rPr>
+          <w:rFonts w:ascii="Times New Roman" w:eastAsia="Times New Roman" w:hAnsi="Times New Roman"/>
+          <w:sz w:val="24"/>
+          <w:szCs w:val="24"/>
+        </w:rPr>
+        <w:t xml:space="preserve">a National Geographic Young Explorers Grant, the </w:t>
+      </w:r>
+      <w:r>
+        <w:rPr>
+          <w:rFonts w:ascii="Times New Roman" w:eastAsia="Times New Roman" w:hAnsi="Times New Roman"/>
+          <w:sz w:val="24"/>
+          <w:szCs w:val="24"/>
+        </w:rPr>
+        <w:t xml:space="preserve">University of Victoria (UVic), the Women Divers Hall of Fame, and </w:t>
+      </w:r>
+      <w:r>
+        <w:rPr>
+          <w:rFonts w:ascii="Times New Roman" w:eastAsia="Times New Roman" w:hAnsi="Times New Roman"/>
+          <w:sz w:val="24"/>
+          <w:szCs w:val="24"/>
+        </w:rPr>
+        <w:t>Divers Alert network. This comparison was made possible by a</w:t>
+      </w:r>
+      <w:r>
+        <w:rPr>
+          <w:rFonts w:ascii="Times New Roman" w:eastAsia="Times New Roman" w:hAnsi="Times New Roman"/>
+          <w:sz w:val="24"/>
+          <w:szCs w:val="24"/>
+        </w:rPr>
+        <w:t xml:space="preserve"> Sea-Bird Electronics </w:t>
+      </w:r>
+      <w:r>
+        <w:rPr>
+          <w:rFonts w:ascii="Times New Roman" w:eastAsia="Times New Roman" w:hAnsi="Times New Roman"/>
+          <w:sz w:val="24"/>
+          <w:szCs w:val="24"/>
+        </w:rPr>
+        <w:t>graduate student equipment grant to DCC</w:t>
+      </w:r>
+      <w:r>
+        <w:rPr>
+          <w:rFonts w:ascii="Times New Roman" w:eastAsia="Times New Roman" w:hAnsi="Times New Roman"/>
+          <w:sz w:val="24"/>
+          <w:szCs w:val="24"/>
+        </w:rPr>
+        <w:t xml:space="preserve">. DCC and JKB acknowledge funding from </w:t>
+      </w:r>
+      <w:proofErr w:type="spellStart"/>
+      <w:r>
+        <w:rPr>
+          <w:rFonts w:ascii="Times New Roman" w:eastAsia="Times New Roman" w:hAnsi="Times New Roman"/>
+          <w:sz w:val="24"/>
+          <w:szCs w:val="24"/>
+        </w:rPr>
+        <w:t>UVic’s</w:t>
+      </w:r>
+      <w:proofErr w:type="spellEnd"/>
+      <w:r>
+        <w:rPr>
+          <w:rFonts w:ascii="Times New Roman" w:eastAsia="Times New Roman" w:hAnsi="Times New Roman"/>
+          <w:sz w:val="24"/>
+          <w:szCs w:val="24"/>
+        </w:rPr>
+        <w:t xml:space="preserve"> Centre for Asia-Pacific Initiatives. JKB acknowledges support from the Packard Foundation, the </w:t>
+      </w:r>
+      <w:proofErr w:type="spellStart"/>
+      <w:r>
+        <w:rPr>
+          <w:rFonts w:ascii="Times New Roman" w:eastAsia="Times New Roman" w:hAnsi="Times New Roman"/>
+          <w:sz w:val="24"/>
+          <w:szCs w:val="24"/>
+        </w:rPr>
+        <w:t>Rufford</w:t>
+      </w:r>
+      <w:proofErr w:type="spellEnd"/>
+      <w:r>
+        <w:rPr>
+          <w:rFonts w:ascii="Times New Roman" w:eastAsia="Times New Roman" w:hAnsi="Times New Roman"/>
+          <w:sz w:val="24"/>
+          <w:szCs w:val="24"/>
+        </w:rPr>
+        <w:t xml:space="preserve"> Maurice Laing Foundation, an NSERC Discovery Grant, the Canadian Foundation for Innovation, and UVic.</w:t>
+      </w:r>
+      <w:r>
+        <w:rPr>
+          <w:rFonts w:ascii="Times New Roman" w:eastAsia="Times New Roman" w:hAnsi="Times New Roman"/>
+          <w:sz w:val="24"/>
+          <w:szCs w:val="24"/>
+        </w:rPr>
+        <w:t xml:space="preserve"> </w:t>
+      </w:r>
     </w:p>
     <w:p>
       <w:pPr>
@@ -1608,83 +2526,21 @@
           <w:szCs w:val="28"/>
         </w:rPr>
       </w:pPr>
-      <w:r>
+    </w:p>
+    <w:p>
+      <w:pPr>
+        <w:spacing w:after="0" w:line="240" w:lineRule="auto"/>
         <w:rPr>
           <w:rFonts w:ascii="Times New Roman" w:hAnsi="Times New Roman" w:cs="Times New Roman"/>
           <w:b/>
           <w:sz w:val="28"/>
           <w:szCs w:val="28"/>
         </w:rPr>
-        <w:t>Reference List</w:t>
-      </w:r>
+      </w:pPr>
     </w:p>
     <w:p>
       <w:pPr>
         <w:spacing w:after="0" w:line="240" w:lineRule="auto"/>
-        <w:rPr>
-          <w:rFonts w:ascii="Times New Roman" w:hAnsi="Times New Roman" w:cs="Times New Roman"/>
-          <w:sz w:val="24"/>
-          <w:szCs w:val="24"/>
-        </w:rPr>
-      </w:pPr>
-      <w:r>
-        <w:rPr>
-          <w:rFonts w:ascii="Times New Roman" w:hAnsi="Times New Roman" w:cs="Times New Roman"/>
-          <w:sz w:val="24"/>
-          <w:szCs w:val="24"/>
-        </w:rPr>
-        <w:t>Reference list goes here</w:t>
-      </w:r>
-    </w:p>
-    <w:p>
-      <w:pPr>
-        <w:spacing w:after="0" w:line="240" w:lineRule="auto"/>
-        <w:rPr>
-          <w:rFonts w:ascii="Times New Roman" w:hAnsi="Times New Roman" w:cs="Times New Roman"/>
-          <w:sz w:val="24"/>
-          <w:szCs w:val="24"/>
-        </w:rPr>
-      </w:pPr>
-      <w:r>
-        <w:rPr>
-          <w:rFonts w:ascii="Times New Roman" w:hAnsi="Times New Roman" w:cs="Times New Roman"/>
-          <w:sz w:val="24"/>
-          <w:szCs w:val="24"/>
-        </w:rPr>
-        <w:t>Reference</w:t>
-      </w:r>
-    </w:p>
-    <w:p>
-      <w:pPr>
-        <w:spacing w:after="0" w:line="240" w:lineRule="auto"/>
-        <w:rPr>
-          <w:rFonts w:ascii="Times New Roman" w:hAnsi="Times New Roman" w:cs="Times New Roman"/>
-          <w:sz w:val="24"/>
-          <w:szCs w:val="24"/>
-        </w:rPr>
-      </w:pPr>
-      <w:r>
-        <w:rPr>
-          <w:rFonts w:ascii="Times New Roman" w:hAnsi="Times New Roman" w:cs="Times New Roman"/>
-          <w:sz w:val="24"/>
-          <w:szCs w:val="24"/>
-        </w:rPr>
-        <w:t>Reference</w:t>
-      </w:r>
-    </w:p>
-    <w:p>
-      <w:pPr>
-        <w:spacing w:after="0" w:line="240" w:lineRule="auto"/>
-        <w:rPr>
-          <w:rFonts w:ascii="Times New Roman" w:hAnsi="Times New Roman" w:cs="Times New Roman"/>
-          <w:sz w:val="24"/>
-          <w:szCs w:val="24"/>
-        </w:rPr>
-      </w:pPr>
-    </w:p>
-    <w:p>
-      <w:pPr>
-        <w:spacing w:after="0" w:line="480" w:lineRule="auto"/>
         <w:rPr>
           <w:rFonts w:ascii="Times New Roman" w:hAnsi="Times New Roman" w:cs="Times New Roman"/>
           <w:b/>
@@ -1699,31 +2555,76 @@
           <w:sz w:val="28"/>
           <w:szCs w:val="28"/>
         </w:rPr>
-        <w:lastRenderedPageBreak/>
-        <w:t>Figure Legends</w:t>
-      </w:r>
-    </w:p>
-    <w:p>
-      <w:pPr>
-        <w:spacing w:after="0" w:line="480" w:lineRule="auto"/>
-        <w:rPr>
-          <w:rFonts w:ascii="Times New Roman" w:hAnsi="Times New Roman" w:cs="Times New Roman"/>
-          <w:sz w:val="24"/>
-          <w:szCs w:val="24"/>
-        </w:rPr>
-      </w:pPr>
-      <w:r>
-        <w:rPr>
-          <w:rFonts w:ascii="Times New Roman" w:hAnsi="Times New Roman" w:cs="Times New Roman"/>
-          <w:sz w:val="24"/>
-          <w:szCs w:val="24"/>
-        </w:rPr>
-        <w:t>Do not embed figures, only add legends here</w:t>
-      </w:r>
-    </w:p>
-    <w:p>
-      <w:pPr>
-        <w:spacing w:after="0"/>
+        <w:t>Reference List</w:t>
+      </w:r>
+    </w:p>
+    <w:p>
+      <w:pPr>
+        <w:spacing w:after="0" w:line="240" w:lineRule="auto"/>
+        <w:rPr>
+          <w:rFonts w:ascii="Times New Roman" w:hAnsi="Times New Roman" w:cs="Times New Roman"/>
+          <w:sz w:val="24"/>
+          <w:szCs w:val="24"/>
+        </w:rPr>
+      </w:pPr>
+      <w:r>
+        <w:rPr>
+          <w:rFonts w:ascii="Times New Roman" w:hAnsi="Times New Roman" w:cs="Times New Roman"/>
+          <w:sz w:val="24"/>
+          <w:szCs w:val="24"/>
+        </w:rPr>
+        <w:t>Reference list goes here</w:t>
+      </w:r>
+    </w:p>
+    <w:p>
+      <w:pPr>
+        <w:spacing w:after="0" w:line="240" w:lineRule="auto"/>
+        <w:rPr>
+          <w:rFonts w:ascii="Times New Roman" w:hAnsi="Times New Roman" w:cs="Times New Roman"/>
+          <w:sz w:val="24"/>
+          <w:szCs w:val="24"/>
+        </w:rPr>
+      </w:pPr>
+      <w:r>
+        <w:rPr>
+          <w:rFonts w:ascii="Times New Roman" w:hAnsi="Times New Roman" w:cs="Times New Roman"/>
+          <w:sz w:val="24"/>
+          <w:szCs w:val="24"/>
+        </w:rPr>
+        <w:t>Reference</w:t>
+      </w:r>
+    </w:p>
+    <w:p>
+      <w:pPr>
+        <w:spacing w:after="0" w:line="240" w:lineRule="auto"/>
+        <w:rPr>
+          <w:rFonts w:ascii="Times New Roman" w:hAnsi="Times New Roman" w:cs="Times New Roman"/>
+          <w:sz w:val="24"/>
+          <w:szCs w:val="24"/>
+        </w:rPr>
+      </w:pPr>
+      <w:r>
+        <w:rPr>
+          <w:rFonts w:ascii="Times New Roman" w:hAnsi="Times New Roman" w:cs="Times New Roman"/>
+          <w:sz w:val="24"/>
+          <w:szCs w:val="24"/>
+        </w:rPr>
+        <w:t>Reference</w:t>
+      </w:r>
+    </w:p>
+    <w:p>
+      <w:pPr>
+        <w:spacing w:after="0" w:line="240" w:lineRule="auto"/>
+        <w:rPr>
+          <w:rFonts w:ascii="Times New Roman" w:hAnsi="Times New Roman" w:cs="Times New Roman"/>
+          <w:sz w:val="24"/>
+          <w:szCs w:val="24"/>
+        </w:rPr>
+      </w:pPr>
+    </w:p>
+    <w:p>
+      <w:pPr>
+        <w:spacing w:after="0" w:line="480" w:lineRule="auto"/>
         <w:rPr>
           <w:rFonts w:ascii="Times New Roman" w:hAnsi="Times New Roman" w:cs="Times New Roman"/>
           <w:b/>
@@ -1738,17 +2639,37 @@
           <w:sz w:val="28"/>
           <w:szCs w:val="28"/>
         </w:rPr>
-        <w:t>Tables (</w:t>
-      </w:r>
-      <w:r>
+        <w:t>Figure Legends</w:t>
+      </w:r>
+    </w:p>
+    <w:p>
+      <w:pPr>
+        <w:spacing w:after="0" w:line="480" w:lineRule="auto"/>
+        <w:rPr>
+          <w:rFonts w:ascii="Times New Roman" w:hAnsi="Times New Roman" w:cs="Times New Roman"/>
+          <w:sz w:val="24"/>
+          <w:szCs w:val="24"/>
+        </w:rPr>
+      </w:pPr>
+      <w:r>
+        <w:rPr>
+          <w:rFonts w:ascii="Times New Roman" w:hAnsi="Times New Roman" w:cs="Times New Roman"/>
+          <w:sz w:val="24"/>
+          <w:szCs w:val="24"/>
+        </w:rPr>
+        <w:t>Do not embed figures, only add legends here</w:t>
+      </w:r>
+    </w:p>
+    <w:p>
+      <w:pPr>
+        <w:spacing w:after="0"/>
         <w:rPr>
           <w:rFonts w:ascii="Times New Roman" w:hAnsi="Times New Roman" w:cs="Times New Roman"/>
           <w:b/>
           <w:sz w:val="28"/>
           <w:szCs w:val="28"/>
         </w:rPr>
-        <w:t xml:space="preserve">move to </w:t>
-      </w:r>
+      </w:pPr>
       <w:r>
         <w:rPr>
           <w:rFonts w:ascii="Times New Roman" w:hAnsi="Times New Roman" w:cs="Times New Roman"/>
@@ -1756,6 +2677,24 @@
           <w:sz w:val="28"/>
           <w:szCs w:val="28"/>
         </w:rPr>
+        <w:t>Tables (</w:t>
+      </w:r>
+      <w:r>
+        <w:rPr>
+          <w:rFonts w:ascii="Times New Roman" w:hAnsi="Times New Roman" w:cs="Times New Roman"/>
+          <w:b/>
+          <w:sz w:val="28"/>
+          <w:szCs w:val="28"/>
+        </w:rPr>
+        <w:t xml:space="preserve">move to </w:t>
+      </w:r>
+      <w:r>
+        <w:rPr>
+          <w:rFonts w:ascii="Times New Roman" w:hAnsi="Times New Roman" w:cs="Times New Roman"/>
+          <w:b/>
+          <w:sz w:val="28"/>
+          <w:szCs w:val="28"/>
+        </w:rPr>
         <w:t>separate document)</w:t>
       </w:r>
     </w:p>
@@ -1797,6 +2736,59 @@
     </w:p>
     <w:p>
       <w:pPr>
+        <w:spacing w:after="0" w:line="480" w:lineRule="auto"/>
+        <w:rPr>
+          <w:rFonts w:ascii="Times New Roman" w:hAnsi="Times New Roman" w:cs="Times New Roman"/>
+          <w:sz w:val="24"/>
+          <w:szCs w:val="24"/>
+        </w:rPr>
+      </w:pPr>
+      <w:r>
+        <w:rPr>
+          <w:rFonts w:ascii="Times New Roman" w:hAnsi="Times New Roman" w:cs="Times New Roman"/>
+          <w:sz w:val="24"/>
+          <w:szCs w:val="24"/>
+        </w:rPr>
+        <w:t xml:space="preserve"> </w:t>
+      </w:r>
+    </w:p>
+    <w:p>
+      <w:pPr>
+        <w:spacing w:after="0" w:line="480" w:lineRule="auto"/>
+        <w:rPr>
+          <w:rFonts w:ascii="Times New Roman" w:hAnsi="Times New Roman" w:cs="Times New Roman"/>
+          <w:sz w:val="24"/>
+          <w:szCs w:val="24"/>
+        </w:rPr>
+      </w:pPr>
+      <w:r>
+        <w:rPr>
+          <w:rFonts w:ascii="Times New Roman" w:hAnsi="Times New Roman" w:cs="Times New Roman"/>
+          <w:sz w:val="24"/>
+          <w:szCs w:val="24"/>
+        </w:rPr>
+        <w:t xml:space="preserve">Date Format: Use English date formats, i.e., 3rd March 2005; 1–3 March2003; between 1 and 3 March 1980; 1 March to 1 April (not 1 March–1 April); March 1980 to August 1981; March – April 1991.  </w:t>
+      </w:r>
+    </w:p>
+    <w:p>
+      <w:pPr>
+        <w:rPr>
+          <w:rFonts w:ascii="Times New Roman" w:hAnsi="Times New Roman" w:cs="Times New Roman"/>
+          <w:sz w:val="24"/>
+          <w:szCs w:val="24"/>
+        </w:rPr>
+      </w:pPr>
+      <w:r>
+        <w:rPr>
+          <w:rFonts w:ascii="Times New Roman" w:hAnsi="Times New Roman" w:cs="Times New Roman"/>
+          <w:sz w:val="24"/>
+          <w:szCs w:val="24"/>
+        </w:rPr>
+        <w:br w:type="page"/>
+      </w:r>
+    </w:p>
+    <w:p>
+      <w:pPr>
         <w:spacing w:after="0"/>
         <w:rPr>
           <w:rFonts w:ascii="Times New Roman" w:hAnsi="Times New Roman" w:cs="Times New Roman"/>
@@ -1810,11 +2802,1392 @@
           <w:sz w:val="24"/>
           <w:szCs w:val="24"/>
         </w:rPr>
+        <w:lastRenderedPageBreak/>
+        <w:t xml:space="preserve">Supplementary </w:t>
+      </w:r>
+      <w:r>
+        <w:rPr>
+          <w:rFonts w:ascii="Times New Roman" w:hAnsi="Times New Roman" w:cs="Times New Roman"/>
+          <w:sz w:val="24"/>
+          <w:szCs w:val="24"/>
+        </w:rPr>
+        <w:t>Table</w:t>
+      </w:r>
+      <w:r>
+        <w:rPr>
+          <w:rFonts w:ascii="Times New Roman" w:hAnsi="Times New Roman" w:cs="Times New Roman"/>
+          <w:sz w:val="24"/>
+          <w:szCs w:val="24"/>
+        </w:rPr>
+        <w:t xml:space="preserve"> X. In situ logger depth for each site on Kiritimati.</w:t>
+      </w:r>
+    </w:p>
+    <w:tbl>
+      <w:tblPr>
+        <w:tblStyle w:val="TableGrid"/>
+        <w:tblW w:w="0" w:type="auto"/>
+        <w:tblLook w:val="04A0" w:firstRow="1" w:lastRow="0" w:firstColumn="1" w:lastColumn="0" w:noHBand="0" w:noVBand="1"/>
+      </w:tblPr>
+      <w:tblGrid>
+        <w:gridCol w:w="985"/>
+        <w:gridCol w:w="1260"/>
+        <w:gridCol w:w="1260"/>
+      </w:tblGrid>
+      <w:tr>
+        <w:tc>
+          <w:tcPr>
+            <w:tcW w:w="985" w:type="dxa"/>
+            <w:vAlign w:val="bottom"/>
+          </w:tcPr>
+          <w:p>
+            <w:pPr>
+              <w:rPr>
+                <w:rFonts w:ascii="Times New Roman" w:hAnsi="Times New Roman" w:cs="Times New Roman"/>
+                <w:sz w:val="24"/>
+                <w:szCs w:val="24"/>
+              </w:rPr>
+            </w:pPr>
+            <w:r>
+              <w:rPr>
+                <w:rFonts w:ascii="Times New Roman" w:hAnsi="Times New Roman" w:cs="Times New Roman"/>
+                <w:sz w:val="24"/>
+                <w:szCs w:val="24"/>
+              </w:rPr>
+              <w:t>Site ID</w:t>
+            </w:r>
+          </w:p>
+        </w:tc>
+        <w:tc>
+          <w:tcPr>
+            <w:tcW w:w="1260" w:type="dxa"/>
+            <w:vAlign w:val="bottom"/>
+          </w:tcPr>
+          <w:p>
+            <w:pPr>
+              <w:rPr>
+                <w:rFonts w:ascii="Times New Roman" w:hAnsi="Times New Roman" w:cs="Times New Roman"/>
+                <w:sz w:val="24"/>
+                <w:szCs w:val="24"/>
+              </w:rPr>
+            </w:pPr>
+            <w:r>
+              <w:rPr>
+                <w:rFonts w:ascii="Times New Roman" w:hAnsi="Times New Roman" w:cs="Times New Roman"/>
+                <w:sz w:val="24"/>
+                <w:szCs w:val="24"/>
+              </w:rPr>
+              <w:t>Site Name</w:t>
+            </w:r>
+          </w:p>
+        </w:tc>
+        <w:tc>
+          <w:tcPr>
+            <w:tcW w:w="1260" w:type="dxa"/>
+            <w:vAlign w:val="bottom"/>
+          </w:tcPr>
+          <w:p>
+            <w:pPr>
+              <w:rPr>
+                <w:rFonts w:ascii="Times New Roman" w:hAnsi="Times New Roman" w:cs="Times New Roman"/>
+                <w:sz w:val="24"/>
+                <w:szCs w:val="24"/>
+              </w:rPr>
+            </w:pPr>
+            <w:r>
+              <w:rPr>
+                <w:rFonts w:ascii="Times New Roman" w:hAnsi="Times New Roman" w:cs="Times New Roman"/>
+                <w:sz w:val="24"/>
+                <w:szCs w:val="24"/>
+              </w:rPr>
+              <w:t>Depth (m)</w:t>
+            </w:r>
+          </w:p>
+        </w:tc>
+      </w:tr>
+      <w:tr>
+        <w:tc>
+          <w:tcPr>
+            <w:tcW w:w="985" w:type="dxa"/>
+            <w:vAlign w:val="bottom"/>
+          </w:tcPr>
+          <w:p>
+            <w:pPr>
+              <w:rPr>
+                <w:rFonts w:ascii="Times New Roman" w:hAnsi="Times New Roman" w:cs="Times New Roman"/>
+                <w:sz w:val="24"/>
+                <w:szCs w:val="24"/>
+              </w:rPr>
+            </w:pPr>
+            <w:r>
+              <w:rPr>
+                <w:rFonts w:ascii="Times New Roman" w:hAnsi="Times New Roman" w:cs="Times New Roman"/>
+                <w:color w:val="000000"/>
+                <w:sz w:val="24"/>
+                <w:szCs w:val="24"/>
+              </w:rPr>
+              <w:t>3</w:t>
+            </w:r>
+          </w:p>
+        </w:tc>
+        <w:tc>
+          <w:tcPr>
+            <w:tcW w:w="1260" w:type="dxa"/>
+            <w:vAlign w:val="bottom"/>
+          </w:tcPr>
+          <w:p>
+            <w:pPr>
+              <w:rPr>
+                <w:rFonts w:ascii="Times New Roman" w:hAnsi="Times New Roman" w:cs="Times New Roman"/>
+                <w:sz w:val="24"/>
+                <w:szCs w:val="24"/>
+              </w:rPr>
+            </w:pPr>
+            <w:r>
+              <w:rPr>
+                <w:rFonts w:ascii="Times New Roman" w:hAnsi="Times New Roman" w:cs="Times New Roman"/>
+                <w:color w:val="000000"/>
+                <w:sz w:val="24"/>
+                <w:szCs w:val="24"/>
+              </w:rPr>
+              <w:t>L1</w:t>
+            </w:r>
+          </w:p>
+        </w:tc>
+        <w:tc>
+          <w:tcPr>
+            <w:tcW w:w="1260" w:type="dxa"/>
+            <w:vAlign w:val="bottom"/>
+          </w:tcPr>
+          <w:p>
+            <w:pPr>
+              <w:rPr>
+                <w:rFonts w:ascii="Times New Roman" w:hAnsi="Times New Roman" w:cs="Times New Roman"/>
+                <w:sz w:val="24"/>
+                <w:szCs w:val="24"/>
+              </w:rPr>
+            </w:pPr>
+            <w:r>
+              <w:rPr>
+                <w:rFonts w:ascii="Times New Roman" w:hAnsi="Times New Roman" w:cs="Times New Roman"/>
+                <w:color w:val="000000"/>
+                <w:sz w:val="24"/>
+                <w:szCs w:val="24"/>
+              </w:rPr>
+              <w:t>9</w:t>
+            </w:r>
+          </w:p>
+        </w:tc>
+      </w:tr>
+      <w:tr>
+        <w:tc>
+          <w:tcPr>
+            <w:tcW w:w="985" w:type="dxa"/>
+            <w:vAlign w:val="bottom"/>
+          </w:tcPr>
+          <w:p>
+            <w:pPr>
+              <w:rPr>
+                <w:rFonts w:ascii="Times New Roman" w:hAnsi="Times New Roman" w:cs="Times New Roman"/>
+                <w:sz w:val="24"/>
+                <w:szCs w:val="24"/>
+              </w:rPr>
+            </w:pPr>
+            <w:r>
+              <w:rPr>
+                <w:rFonts w:ascii="Times New Roman" w:hAnsi="Times New Roman" w:cs="Times New Roman"/>
+                <w:color w:val="000000"/>
+                <w:sz w:val="24"/>
+                <w:szCs w:val="24"/>
+              </w:rPr>
+              <w:t>5</w:t>
+            </w:r>
+          </w:p>
+        </w:tc>
+        <w:tc>
+          <w:tcPr>
+            <w:tcW w:w="1260" w:type="dxa"/>
+            <w:vAlign w:val="bottom"/>
+          </w:tcPr>
+          <w:p>
+            <w:pPr>
+              <w:rPr>
+                <w:rFonts w:ascii="Times New Roman" w:hAnsi="Times New Roman" w:cs="Times New Roman"/>
+                <w:sz w:val="24"/>
+                <w:szCs w:val="24"/>
+              </w:rPr>
+            </w:pPr>
+            <w:r>
+              <w:rPr>
+                <w:rFonts w:ascii="Times New Roman" w:hAnsi="Times New Roman" w:cs="Times New Roman"/>
+                <w:color w:val="000000"/>
+                <w:sz w:val="24"/>
+                <w:szCs w:val="24"/>
+              </w:rPr>
+              <w:t>VL3</w:t>
+            </w:r>
+          </w:p>
+        </w:tc>
+        <w:tc>
+          <w:tcPr>
+            <w:tcW w:w="1260" w:type="dxa"/>
+            <w:vAlign w:val="bottom"/>
+          </w:tcPr>
+          <w:p>
+            <w:pPr>
+              <w:rPr>
+                <w:rFonts w:ascii="Times New Roman" w:hAnsi="Times New Roman" w:cs="Times New Roman"/>
+                <w:sz w:val="24"/>
+                <w:szCs w:val="24"/>
+              </w:rPr>
+            </w:pPr>
+            <w:r>
+              <w:rPr>
+                <w:rFonts w:ascii="Times New Roman" w:hAnsi="Times New Roman" w:cs="Times New Roman"/>
+                <w:color w:val="000000"/>
+                <w:sz w:val="24"/>
+                <w:szCs w:val="24"/>
+              </w:rPr>
+              <w:t>9</w:t>
+            </w:r>
+          </w:p>
+        </w:tc>
+      </w:tr>
+      <w:tr>
+        <w:tc>
+          <w:tcPr>
+            <w:tcW w:w="985" w:type="dxa"/>
+            <w:vAlign w:val="bottom"/>
+          </w:tcPr>
+          <w:p>
+            <w:pPr>
+              <w:rPr>
+                <w:rFonts w:ascii="Times New Roman" w:hAnsi="Times New Roman" w:cs="Times New Roman"/>
+                <w:sz w:val="24"/>
+                <w:szCs w:val="24"/>
+              </w:rPr>
+            </w:pPr>
+            <w:r>
+              <w:rPr>
+                <w:rFonts w:ascii="Times New Roman" w:hAnsi="Times New Roman" w:cs="Times New Roman"/>
+                <w:color w:val="000000"/>
+                <w:sz w:val="24"/>
+                <w:szCs w:val="24"/>
+              </w:rPr>
+              <w:t>8</w:t>
+            </w:r>
+          </w:p>
+        </w:tc>
+        <w:tc>
+          <w:tcPr>
+            <w:tcW w:w="1260" w:type="dxa"/>
+            <w:vAlign w:val="bottom"/>
+          </w:tcPr>
+          <w:p>
+            <w:pPr>
+              <w:rPr>
+                <w:rFonts w:ascii="Times New Roman" w:hAnsi="Times New Roman" w:cs="Times New Roman"/>
+                <w:sz w:val="24"/>
+                <w:szCs w:val="24"/>
+              </w:rPr>
+            </w:pPr>
+            <w:r>
+              <w:rPr>
+                <w:rFonts w:ascii="Times New Roman" w:hAnsi="Times New Roman" w:cs="Times New Roman"/>
+                <w:color w:val="000000"/>
+                <w:sz w:val="24"/>
+                <w:szCs w:val="24"/>
+              </w:rPr>
+              <w:t>M1</w:t>
+            </w:r>
+          </w:p>
+        </w:tc>
+        <w:tc>
+          <w:tcPr>
+            <w:tcW w:w="1260" w:type="dxa"/>
+            <w:vAlign w:val="bottom"/>
+          </w:tcPr>
+          <w:p>
+            <w:pPr>
+              <w:rPr>
+                <w:rFonts w:ascii="Times New Roman" w:hAnsi="Times New Roman" w:cs="Times New Roman"/>
+                <w:sz w:val="24"/>
+                <w:szCs w:val="24"/>
+              </w:rPr>
+            </w:pPr>
+            <w:r>
+              <w:rPr>
+                <w:rFonts w:ascii="Times New Roman" w:hAnsi="Times New Roman" w:cs="Times New Roman"/>
+                <w:color w:val="000000"/>
+                <w:sz w:val="24"/>
+                <w:szCs w:val="24"/>
+              </w:rPr>
+              <w:t>8</w:t>
+            </w:r>
+          </w:p>
+        </w:tc>
+      </w:tr>
+      <w:tr>
+        <w:tc>
+          <w:tcPr>
+            <w:tcW w:w="985" w:type="dxa"/>
+            <w:vAlign w:val="bottom"/>
+          </w:tcPr>
+          <w:p>
+            <w:pPr>
+              <w:rPr>
+                <w:rFonts w:ascii="Times New Roman" w:hAnsi="Times New Roman" w:cs="Times New Roman"/>
+                <w:sz w:val="24"/>
+                <w:szCs w:val="24"/>
+              </w:rPr>
+            </w:pPr>
+            <w:r>
+              <w:rPr>
+                <w:rFonts w:ascii="Times New Roman" w:hAnsi="Times New Roman" w:cs="Times New Roman"/>
+                <w:color w:val="000000"/>
+                <w:sz w:val="24"/>
+                <w:szCs w:val="24"/>
+              </w:rPr>
+              <w:t>9</w:t>
+            </w:r>
+          </w:p>
+        </w:tc>
+        <w:tc>
+          <w:tcPr>
+            <w:tcW w:w="1260" w:type="dxa"/>
+            <w:vAlign w:val="bottom"/>
+          </w:tcPr>
+          <w:p>
+            <w:pPr>
+              <w:rPr>
+                <w:rFonts w:ascii="Times New Roman" w:hAnsi="Times New Roman" w:cs="Times New Roman"/>
+                <w:sz w:val="24"/>
+                <w:szCs w:val="24"/>
+              </w:rPr>
+            </w:pPr>
+            <w:r>
+              <w:rPr>
+                <w:rFonts w:ascii="Times New Roman" w:hAnsi="Times New Roman" w:cs="Times New Roman"/>
+                <w:color w:val="000000"/>
+                <w:sz w:val="24"/>
+                <w:szCs w:val="24"/>
+              </w:rPr>
+              <w:t>L3</w:t>
+            </w:r>
+          </w:p>
+        </w:tc>
+        <w:tc>
+          <w:tcPr>
+            <w:tcW w:w="1260" w:type="dxa"/>
+            <w:vAlign w:val="bottom"/>
+          </w:tcPr>
+          <w:p>
+            <w:pPr>
+              <w:rPr>
+                <w:rFonts w:ascii="Times New Roman" w:hAnsi="Times New Roman" w:cs="Times New Roman"/>
+                <w:sz w:val="24"/>
+                <w:szCs w:val="24"/>
+              </w:rPr>
+            </w:pPr>
+            <w:r>
+              <w:rPr>
+                <w:rFonts w:ascii="Times New Roman" w:hAnsi="Times New Roman" w:cs="Times New Roman"/>
+                <w:color w:val="000000"/>
+                <w:sz w:val="24"/>
+                <w:szCs w:val="24"/>
+              </w:rPr>
+              <w:t>9</w:t>
+            </w:r>
+          </w:p>
+        </w:tc>
+      </w:tr>
+      <w:tr>
+        <w:tc>
+          <w:tcPr>
+            <w:tcW w:w="985" w:type="dxa"/>
+            <w:vAlign w:val="bottom"/>
+          </w:tcPr>
+          <w:p>
+            <w:pPr>
+              <w:rPr>
+                <w:rFonts w:ascii="Times New Roman" w:hAnsi="Times New Roman" w:cs="Times New Roman"/>
+                <w:sz w:val="24"/>
+                <w:szCs w:val="24"/>
+              </w:rPr>
+            </w:pPr>
+            <w:r>
+              <w:rPr>
+                <w:rFonts w:ascii="Times New Roman" w:hAnsi="Times New Roman" w:cs="Times New Roman"/>
+                <w:color w:val="000000"/>
+                <w:sz w:val="24"/>
+                <w:szCs w:val="24"/>
+              </w:rPr>
+              <w:t>15</w:t>
+            </w:r>
+          </w:p>
+        </w:tc>
+        <w:tc>
+          <w:tcPr>
+            <w:tcW w:w="1260" w:type="dxa"/>
+            <w:vAlign w:val="bottom"/>
+          </w:tcPr>
+          <w:p>
+            <w:pPr>
+              <w:rPr>
+                <w:rFonts w:ascii="Times New Roman" w:hAnsi="Times New Roman" w:cs="Times New Roman"/>
+                <w:sz w:val="24"/>
+                <w:szCs w:val="24"/>
+              </w:rPr>
+            </w:pPr>
+            <w:r>
+              <w:rPr>
+                <w:rFonts w:ascii="Times New Roman" w:hAnsi="Times New Roman" w:cs="Times New Roman"/>
+                <w:color w:val="000000"/>
+                <w:sz w:val="24"/>
+                <w:szCs w:val="24"/>
+              </w:rPr>
+              <w:t>VL1</w:t>
+            </w:r>
+          </w:p>
+        </w:tc>
+        <w:tc>
+          <w:tcPr>
+            <w:tcW w:w="1260" w:type="dxa"/>
+            <w:vAlign w:val="bottom"/>
+          </w:tcPr>
+          <w:p>
+            <w:pPr>
+              <w:rPr>
+                <w:rFonts w:ascii="Times New Roman" w:hAnsi="Times New Roman" w:cs="Times New Roman"/>
+                <w:sz w:val="24"/>
+                <w:szCs w:val="24"/>
+              </w:rPr>
+            </w:pPr>
+            <w:r>
+              <w:rPr>
+                <w:rFonts w:ascii="Times New Roman" w:hAnsi="Times New Roman" w:cs="Times New Roman"/>
+                <w:color w:val="000000"/>
+                <w:sz w:val="24"/>
+                <w:szCs w:val="24"/>
+              </w:rPr>
+              <w:t>11</w:t>
+            </w:r>
+          </w:p>
+        </w:tc>
+      </w:tr>
+      <w:tr>
+        <w:tc>
+          <w:tcPr>
+            <w:tcW w:w="985" w:type="dxa"/>
+            <w:vAlign w:val="bottom"/>
+          </w:tcPr>
+          <w:p>
+            <w:pPr>
+              <w:rPr>
+                <w:rFonts w:ascii="Times New Roman" w:hAnsi="Times New Roman" w:cs="Times New Roman"/>
+                <w:sz w:val="24"/>
+                <w:szCs w:val="24"/>
+              </w:rPr>
+            </w:pPr>
+            <w:r>
+              <w:rPr>
+                <w:rFonts w:ascii="Times New Roman" w:hAnsi="Times New Roman" w:cs="Times New Roman"/>
+                <w:color w:val="000000"/>
+                <w:sz w:val="24"/>
+                <w:szCs w:val="24"/>
+              </w:rPr>
+              <w:t>19</w:t>
+            </w:r>
+          </w:p>
+        </w:tc>
+        <w:tc>
+          <w:tcPr>
+            <w:tcW w:w="1260" w:type="dxa"/>
+            <w:vAlign w:val="bottom"/>
+          </w:tcPr>
+          <w:p>
+            <w:pPr>
+              <w:rPr>
+                <w:rFonts w:ascii="Times New Roman" w:hAnsi="Times New Roman" w:cs="Times New Roman"/>
+                <w:sz w:val="24"/>
+                <w:szCs w:val="24"/>
+              </w:rPr>
+            </w:pPr>
+            <w:r>
+              <w:rPr>
+                <w:rFonts w:ascii="Times New Roman" w:hAnsi="Times New Roman" w:cs="Times New Roman"/>
+                <w:color w:val="000000"/>
+                <w:sz w:val="24"/>
+                <w:szCs w:val="24"/>
+              </w:rPr>
+              <w:t>VL2</w:t>
+            </w:r>
+          </w:p>
+        </w:tc>
+        <w:tc>
+          <w:tcPr>
+            <w:tcW w:w="1260" w:type="dxa"/>
+            <w:vAlign w:val="bottom"/>
+          </w:tcPr>
+          <w:p>
+            <w:pPr>
+              <w:rPr>
+                <w:rFonts w:ascii="Times New Roman" w:hAnsi="Times New Roman" w:cs="Times New Roman"/>
+                <w:sz w:val="24"/>
+                <w:szCs w:val="24"/>
+              </w:rPr>
+            </w:pPr>
+            <w:r>
+              <w:rPr>
+                <w:rFonts w:ascii="Times New Roman" w:hAnsi="Times New Roman" w:cs="Times New Roman"/>
+                <w:color w:val="000000"/>
+                <w:sz w:val="24"/>
+                <w:szCs w:val="24"/>
+              </w:rPr>
+              <w:t>9</w:t>
+            </w:r>
+          </w:p>
+        </w:tc>
+      </w:tr>
+      <w:tr>
+        <w:tc>
+          <w:tcPr>
+            <w:tcW w:w="985" w:type="dxa"/>
+            <w:vAlign w:val="bottom"/>
+          </w:tcPr>
+          <w:p>
+            <w:pPr>
+              <w:rPr>
+                <w:rFonts w:ascii="Times New Roman" w:hAnsi="Times New Roman" w:cs="Times New Roman"/>
+                <w:sz w:val="24"/>
+                <w:szCs w:val="24"/>
+              </w:rPr>
+            </w:pPr>
+            <w:r>
+              <w:rPr>
+                <w:rFonts w:ascii="Times New Roman" w:hAnsi="Times New Roman" w:cs="Times New Roman"/>
+                <w:color w:val="000000"/>
+                <w:sz w:val="24"/>
+                <w:szCs w:val="24"/>
+              </w:rPr>
+              <w:t>25</w:t>
+            </w:r>
+          </w:p>
+        </w:tc>
+        <w:tc>
+          <w:tcPr>
+            <w:tcW w:w="1260" w:type="dxa"/>
+            <w:vAlign w:val="bottom"/>
+          </w:tcPr>
+          <w:p>
+            <w:pPr>
+              <w:rPr>
+                <w:rFonts w:ascii="Times New Roman" w:hAnsi="Times New Roman" w:cs="Times New Roman"/>
+                <w:sz w:val="24"/>
+                <w:szCs w:val="24"/>
+              </w:rPr>
+            </w:pPr>
+            <w:r>
+              <w:rPr>
+                <w:rFonts w:ascii="Times New Roman" w:hAnsi="Times New Roman" w:cs="Times New Roman"/>
+                <w:color w:val="000000"/>
+                <w:sz w:val="24"/>
+                <w:szCs w:val="24"/>
+              </w:rPr>
+              <w:t>H1</w:t>
+            </w:r>
+          </w:p>
+        </w:tc>
+        <w:tc>
+          <w:tcPr>
+            <w:tcW w:w="1260" w:type="dxa"/>
+            <w:vAlign w:val="bottom"/>
+          </w:tcPr>
+          <w:p>
+            <w:pPr>
+              <w:rPr>
+                <w:rFonts w:ascii="Times New Roman" w:hAnsi="Times New Roman" w:cs="Times New Roman"/>
+                <w:sz w:val="24"/>
+                <w:szCs w:val="24"/>
+              </w:rPr>
+            </w:pPr>
+            <w:r>
+              <w:rPr>
+                <w:rFonts w:ascii="Times New Roman" w:hAnsi="Times New Roman" w:cs="Times New Roman"/>
+                <w:color w:val="000000"/>
+                <w:sz w:val="24"/>
+                <w:szCs w:val="24"/>
+              </w:rPr>
+              <w:t>10</w:t>
+            </w:r>
+          </w:p>
+        </w:tc>
+      </w:tr>
+      <w:tr>
+        <w:tc>
+          <w:tcPr>
+            <w:tcW w:w="985" w:type="dxa"/>
+            <w:vAlign w:val="bottom"/>
+          </w:tcPr>
+          <w:p>
+            <w:pPr>
+              <w:rPr>
+                <w:rFonts w:ascii="Times New Roman" w:hAnsi="Times New Roman" w:cs="Times New Roman"/>
+                <w:color w:val="000000"/>
+                <w:sz w:val="24"/>
+                <w:szCs w:val="24"/>
+              </w:rPr>
+            </w:pPr>
+            <w:r>
+              <w:rPr>
+                <w:rFonts w:ascii="Times New Roman" w:hAnsi="Times New Roman" w:cs="Times New Roman"/>
+                <w:color w:val="000000"/>
+                <w:sz w:val="24"/>
+                <w:szCs w:val="24"/>
+              </w:rPr>
+              <w:t>27</w:t>
+            </w:r>
+          </w:p>
+        </w:tc>
+        <w:tc>
+          <w:tcPr>
+            <w:tcW w:w="1260" w:type="dxa"/>
+            <w:vAlign w:val="bottom"/>
+          </w:tcPr>
+          <w:p>
+            <w:pPr>
+              <w:rPr>
+                <w:rFonts w:ascii="Times New Roman" w:hAnsi="Times New Roman" w:cs="Times New Roman"/>
+                <w:sz w:val="24"/>
+                <w:szCs w:val="24"/>
+              </w:rPr>
+            </w:pPr>
+            <w:r>
+              <w:rPr>
+                <w:rFonts w:ascii="Times New Roman" w:hAnsi="Times New Roman" w:cs="Times New Roman"/>
+                <w:color w:val="000000"/>
+                <w:sz w:val="24"/>
+                <w:szCs w:val="24"/>
+              </w:rPr>
+              <w:t>VH2</w:t>
+            </w:r>
+          </w:p>
+        </w:tc>
+        <w:tc>
+          <w:tcPr>
+            <w:tcW w:w="1260" w:type="dxa"/>
+            <w:vAlign w:val="bottom"/>
+          </w:tcPr>
+          <w:p>
+            <w:pPr>
+              <w:rPr>
+                <w:rFonts w:ascii="Times New Roman" w:hAnsi="Times New Roman" w:cs="Times New Roman"/>
+                <w:sz w:val="24"/>
+                <w:szCs w:val="24"/>
+              </w:rPr>
+            </w:pPr>
+            <w:r>
+              <w:rPr>
+                <w:rFonts w:ascii="Times New Roman" w:hAnsi="Times New Roman" w:cs="Times New Roman"/>
+                <w:color w:val="000000"/>
+                <w:sz w:val="24"/>
+                <w:szCs w:val="24"/>
+              </w:rPr>
+              <w:t>10</w:t>
+            </w:r>
+          </w:p>
+        </w:tc>
+      </w:tr>
+      <w:tr>
+        <w:tc>
+          <w:tcPr>
+            <w:tcW w:w="985" w:type="dxa"/>
+            <w:vAlign w:val="bottom"/>
+          </w:tcPr>
+          <w:p>
+            <w:pPr>
+              <w:rPr>
+                <w:rFonts w:ascii="Times New Roman" w:hAnsi="Times New Roman" w:cs="Times New Roman"/>
+                <w:color w:val="000000"/>
+                <w:sz w:val="24"/>
+                <w:szCs w:val="24"/>
+              </w:rPr>
+            </w:pPr>
+            <w:r>
+              <w:rPr>
+                <w:rFonts w:ascii="Times New Roman" w:hAnsi="Times New Roman" w:cs="Times New Roman"/>
+                <w:color w:val="000000"/>
+                <w:sz w:val="24"/>
+                <w:szCs w:val="24"/>
+              </w:rPr>
+              <w:t>30</w:t>
+            </w:r>
+          </w:p>
+        </w:tc>
+        <w:tc>
+          <w:tcPr>
+            <w:tcW w:w="1260" w:type="dxa"/>
+            <w:vAlign w:val="bottom"/>
+          </w:tcPr>
+          <w:p>
+            <w:pPr>
+              <w:rPr>
+                <w:rFonts w:ascii="Times New Roman" w:hAnsi="Times New Roman" w:cs="Times New Roman"/>
+                <w:sz w:val="24"/>
+                <w:szCs w:val="24"/>
+              </w:rPr>
+            </w:pPr>
+            <w:r>
+              <w:rPr>
+                <w:rFonts w:ascii="Times New Roman" w:hAnsi="Times New Roman" w:cs="Times New Roman"/>
+                <w:color w:val="000000"/>
+                <w:sz w:val="24"/>
+                <w:szCs w:val="24"/>
+              </w:rPr>
+              <w:t>VH1</w:t>
+            </w:r>
+          </w:p>
+        </w:tc>
+        <w:tc>
+          <w:tcPr>
+            <w:tcW w:w="1260" w:type="dxa"/>
+            <w:vAlign w:val="bottom"/>
+          </w:tcPr>
+          <w:p>
+            <w:pPr>
+              <w:rPr>
+                <w:rFonts w:ascii="Times New Roman" w:hAnsi="Times New Roman" w:cs="Times New Roman"/>
+                <w:sz w:val="24"/>
+                <w:szCs w:val="24"/>
+              </w:rPr>
+            </w:pPr>
+            <w:r>
+              <w:rPr>
+                <w:rFonts w:ascii="Times New Roman" w:hAnsi="Times New Roman" w:cs="Times New Roman"/>
+                <w:color w:val="000000"/>
+                <w:sz w:val="24"/>
+                <w:szCs w:val="24"/>
+              </w:rPr>
+              <w:t>12</w:t>
+            </w:r>
+          </w:p>
+        </w:tc>
+      </w:tr>
+      <w:tr>
+        <w:tc>
+          <w:tcPr>
+            <w:tcW w:w="985" w:type="dxa"/>
+            <w:vAlign w:val="bottom"/>
+          </w:tcPr>
+          <w:p>
+            <w:pPr>
+              <w:rPr>
+                <w:rFonts w:ascii="Times New Roman" w:hAnsi="Times New Roman" w:cs="Times New Roman"/>
+                <w:color w:val="000000"/>
+                <w:sz w:val="24"/>
+                <w:szCs w:val="24"/>
+              </w:rPr>
+            </w:pPr>
+            <w:r>
+              <w:rPr>
+                <w:rFonts w:ascii="Times New Roman" w:hAnsi="Times New Roman" w:cs="Times New Roman"/>
+                <w:color w:val="000000"/>
+                <w:sz w:val="24"/>
+                <w:szCs w:val="24"/>
+              </w:rPr>
+              <w:t>32</w:t>
+            </w:r>
+          </w:p>
+        </w:tc>
+        <w:tc>
+          <w:tcPr>
+            <w:tcW w:w="1260" w:type="dxa"/>
+            <w:vAlign w:val="bottom"/>
+          </w:tcPr>
+          <w:p>
+            <w:pPr>
+              <w:rPr>
+                <w:rFonts w:ascii="Times New Roman" w:hAnsi="Times New Roman" w:cs="Times New Roman"/>
+                <w:sz w:val="24"/>
+                <w:szCs w:val="24"/>
+              </w:rPr>
+            </w:pPr>
+            <w:r>
+              <w:rPr>
+                <w:rFonts w:ascii="Times New Roman" w:hAnsi="Times New Roman" w:cs="Times New Roman"/>
+                <w:color w:val="000000"/>
+                <w:sz w:val="24"/>
+                <w:szCs w:val="24"/>
+              </w:rPr>
+              <w:t>VH3</w:t>
+            </w:r>
+          </w:p>
+        </w:tc>
+        <w:tc>
+          <w:tcPr>
+            <w:tcW w:w="1260" w:type="dxa"/>
+            <w:vAlign w:val="bottom"/>
+          </w:tcPr>
+          <w:p>
+            <w:pPr>
+              <w:rPr>
+                <w:rFonts w:ascii="Times New Roman" w:hAnsi="Times New Roman" w:cs="Times New Roman"/>
+                <w:sz w:val="24"/>
+                <w:szCs w:val="24"/>
+              </w:rPr>
+            </w:pPr>
+            <w:r>
+              <w:rPr>
+                <w:rFonts w:ascii="Times New Roman" w:hAnsi="Times New Roman" w:cs="Times New Roman"/>
+                <w:color w:val="000000"/>
+                <w:sz w:val="24"/>
+                <w:szCs w:val="24"/>
+              </w:rPr>
+              <w:t>10</w:t>
+            </w:r>
+          </w:p>
+        </w:tc>
+      </w:tr>
+      <w:tr>
+        <w:tc>
+          <w:tcPr>
+            <w:tcW w:w="985" w:type="dxa"/>
+            <w:vAlign w:val="bottom"/>
+          </w:tcPr>
+          <w:p>
+            <w:pPr>
+              <w:rPr>
+                <w:rFonts w:ascii="Times New Roman" w:hAnsi="Times New Roman" w:cs="Times New Roman"/>
+                <w:color w:val="000000"/>
+                <w:sz w:val="24"/>
+                <w:szCs w:val="24"/>
+              </w:rPr>
+            </w:pPr>
+            <w:r>
+              <w:rPr>
+                <w:rFonts w:ascii="Times New Roman" w:hAnsi="Times New Roman" w:cs="Times New Roman"/>
+                <w:color w:val="000000"/>
+                <w:sz w:val="24"/>
+                <w:szCs w:val="24"/>
+              </w:rPr>
+              <w:t>33</w:t>
+            </w:r>
+          </w:p>
+        </w:tc>
+        <w:tc>
+          <w:tcPr>
+            <w:tcW w:w="1260" w:type="dxa"/>
+            <w:vAlign w:val="bottom"/>
+          </w:tcPr>
+          <w:p>
+            <w:pPr>
+              <w:rPr>
+                <w:rFonts w:ascii="Times New Roman" w:hAnsi="Times New Roman" w:cs="Times New Roman"/>
+                <w:sz w:val="24"/>
+                <w:szCs w:val="24"/>
+              </w:rPr>
+            </w:pPr>
+            <w:r>
+              <w:rPr>
+                <w:rFonts w:ascii="Times New Roman" w:hAnsi="Times New Roman" w:cs="Times New Roman"/>
+                <w:color w:val="000000"/>
+                <w:sz w:val="24"/>
+                <w:szCs w:val="24"/>
+              </w:rPr>
+              <w:t>M5</w:t>
+            </w:r>
+          </w:p>
+        </w:tc>
+        <w:tc>
+          <w:tcPr>
+            <w:tcW w:w="1260" w:type="dxa"/>
+            <w:vAlign w:val="bottom"/>
+          </w:tcPr>
+          <w:p>
+            <w:pPr>
+              <w:rPr>
+                <w:rFonts w:ascii="Times New Roman" w:hAnsi="Times New Roman" w:cs="Times New Roman"/>
+                <w:sz w:val="24"/>
+                <w:szCs w:val="24"/>
+              </w:rPr>
+            </w:pPr>
+            <w:r>
+              <w:rPr>
+                <w:rFonts w:ascii="Times New Roman" w:hAnsi="Times New Roman" w:cs="Times New Roman"/>
+                <w:color w:val="000000"/>
+                <w:sz w:val="24"/>
+                <w:szCs w:val="24"/>
+              </w:rPr>
+              <w:t>NA</w:t>
+            </w:r>
+          </w:p>
+        </w:tc>
+      </w:tr>
+      <w:tr>
+        <w:tc>
+          <w:tcPr>
+            <w:tcW w:w="985" w:type="dxa"/>
+            <w:vAlign w:val="bottom"/>
+          </w:tcPr>
+          <w:p>
+            <w:pPr>
+              <w:rPr>
+                <w:rFonts w:ascii="Times New Roman" w:hAnsi="Times New Roman" w:cs="Times New Roman"/>
+                <w:color w:val="000000"/>
+                <w:sz w:val="24"/>
+                <w:szCs w:val="24"/>
+              </w:rPr>
+            </w:pPr>
+            <w:r>
+              <w:rPr>
+                <w:rFonts w:ascii="Times New Roman" w:hAnsi="Times New Roman" w:cs="Times New Roman"/>
+                <w:color w:val="000000"/>
+                <w:sz w:val="24"/>
+                <w:szCs w:val="24"/>
+              </w:rPr>
+              <w:t>34</w:t>
+            </w:r>
+          </w:p>
+        </w:tc>
+        <w:tc>
+          <w:tcPr>
+            <w:tcW w:w="1260" w:type="dxa"/>
+            <w:vAlign w:val="bottom"/>
+          </w:tcPr>
+          <w:p>
+            <w:pPr>
+              <w:rPr>
+                <w:rFonts w:ascii="Times New Roman" w:hAnsi="Times New Roman" w:cs="Times New Roman"/>
+                <w:sz w:val="24"/>
+                <w:szCs w:val="24"/>
+              </w:rPr>
+            </w:pPr>
+            <w:r>
+              <w:rPr>
+                <w:rFonts w:ascii="Times New Roman" w:hAnsi="Times New Roman" w:cs="Times New Roman"/>
+                <w:color w:val="000000"/>
+                <w:sz w:val="24"/>
+                <w:szCs w:val="24"/>
+              </w:rPr>
+              <w:t>M3</w:t>
+            </w:r>
+          </w:p>
+        </w:tc>
+        <w:tc>
+          <w:tcPr>
+            <w:tcW w:w="1260" w:type="dxa"/>
+            <w:vAlign w:val="bottom"/>
+          </w:tcPr>
+          <w:p>
+            <w:pPr>
+              <w:rPr>
+                <w:rFonts w:ascii="Times New Roman" w:hAnsi="Times New Roman" w:cs="Times New Roman"/>
+                <w:sz w:val="24"/>
+                <w:szCs w:val="24"/>
+              </w:rPr>
+            </w:pPr>
+            <w:r>
+              <w:rPr>
+                <w:rFonts w:ascii="Times New Roman" w:hAnsi="Times New Roman" w:cs="Times New Roman"/>
+                <w:color w:val="000000"/>
+                <w:sz w:val="24"/>
+                <w:szCs w:val="24"/>
+              </w:rPr>
+              <w:t>9</w:t>
+            </w:r>
+          </w:p>
+        </w:tc>
+      </w:tr>
+      <w:tr>
+        <w:tc>
+          <w:tcPr>
+            <w:tcW w:w="985" w:type="dxa"/>
+            <w:vAlign w:val="bottom"/>
+          </w:tcPr>
+          <w:p>
+            <w:pPr>
+              <w:rPr>
+                <w:rFonts w:ascii="Times New Roman" w:hAnsi="Times New Roman" w:cs="Times New Roman"/>
+                <w:color w:val="000000"/>
+                <w:sz w:val="24"/>
+                <w:szCs w:val="24"/>
+              </w:rPr>
+            </w:pPr>
+            <w:r>
+              <w:rPr>
+                <w:rFonts w:ascii="Times New Roman" w:hAnsi="Times New Roman" w:cs="Times New Roman"/>
+                <w:color w:val="000000"/>
+                <w:sz w:val="24"/>
+                <w:szCs w:val="24"/>
+              </w:rPr>
+              <w:t>35</w:t>
+            </w:r>
+          </w:p>
+        </w:tc>
+        <w:tc>
+          <w:tcPr>
+            <w:tcW w:w="1260" w:type="dxa"/>
+            <w:vAlign w:val="bottom"/>
+          </w:tcPr>
+          <w:p>
+            <w:pPr>
+              <w:rPr>
+                <w:rFonts w:ascii="Times New Roman" w:hAnsi="Times New Roman" w:cs="Times New Roman"/>
+                <w:sz w:val="24"/>
+                <w:szCs w:val="24"/>
+              </w:rPr>
+            </w:pPr>
+            <w:r>
+              <w:rPr>
+                <w:rFonts w:ascii="Times New Roman" w:hAnsi="Times New Roman" w:cs="Times New Roman"/>
+                <w:color w:val="000000"/>
+                <w:sz w:val="24"/>
+                <w:szCs w:val="24"/>
+              </w:rPr>
+              <w:t>M2</w:t>
+            </w:r>
+          </w:p>
+        </w:tc>
+        <w:tc>
+          <w:tcPr>
+            <w:tcW w:w="1260" w:type="dxa"/>
+            <w:vAlign w:val="bottom"/>
+          </w:tcPr>
+          <w:p>
+            <w:pPr>
+              <w:rPr>
+                <w:rFonts w:ascii="Times New Roman" w:hAnsi="Times New Roman" w:cs="Times New Roman"/>
+                <w:sz w:val="24"/>
+                <w:szCs w:val="24"/>
+              </w:rPr>
+            </w:pPr>
+            <w:r>
+              <w:rPr>
+                <w:rFonts w:ascii="Times New Roman" w:hAnsi="Times New Roman" w:cs="Times New Roman"/>
+                <w:color w:val="000000"/>
+                <w:sz w:val="24"/>
+                <w:szCs w:val="24"/>
+              </w:rPr>
+              <w:t>8</w:t>
+            </w:r>
+          </w:p>
+        </w:tc>
+      </w:tr>
+      <w:tr>
+        <w:tc>
+          <w:tcPr>
+            <w:tcW w:w="985" w:type="dxa"/>
+            <w:vAlign w:val="bottom"/>
+          </w:tcPr>
+          <w:p>
+            <w:pPr>
+              <w:rPr>
+                <w:rFonts w:ascii="Times New Roman" w:hAnsi="Times New Roman" w:cs="Times New Roman"/>
+                <w:color w:val="000000"/>
+                <w:sz w:val="24"/>
+                <w:szCs w:val="24"/>
+              </w:rPr>
+            </w:pPr>
+            <w:r>
+              <w:rPr>
+                <w:rFonts w:ascii="Times New Roman" w:hAnsi="Times New Roman" w:cs="Times New Roman"/>
+                <w:color w:val="000000"/>
+                <w:sz w:val="24"/>
+                <w:szCs w:val="24"/>
+              </w:rPr>
+              <w:t>40</w:t>
+            </w:r>
+          </w:p>
+        </w:tc>
+        <w:tc>
+          <w:tcPr>
+            <w:tcW w:w="1260" w:type="dxa"/>
+            <w:vAlign w:val="bottom"/>
+          </w:tcPr>
+          <w:p>
+            <w:pPr>
+              <w:rPr>
+                <w:rFonts w:ascii="Times New Roman" w:hAnsi="Times New Roman" w:cs="Times New Roman"/>
+                <w:sz w:val="24"/>
+                <w:szCs w:val="24"/>
+              </w:rPr>
+            </w:pPr>
+            <w:r>
+              <w:rPr>
+                <w:rFonts w:ascii="Times New Roman" w:hAnsi="Times New Roman" w:cs="Times New Roman"/>
+                <w:color w:val="000000"/>
+                <w:sz w:val="24"/>
+                <w:szCs w:val="24"/>
+              </w:rPr>
+              <w:t>H2</w:t>
+            </w:r>
+          </w:p>
+        </w:tc>
+        <w:tc>
+          <w:tcPr>
+            <w:tcW w:w="1260" w:type="dxa"/>
+            <w:vAlign w:val="bottom"/>
+          </w:tcPr>
+          <w:p>
+            <w:pPr>
+              <w:rPr>
+                <w:rFonts w:ascii="Times New Roman" w:hAnsi="Times New Roman" w:cs="Times New Roman"/>
+                <w:sz w:val="24"/>
+                <w:szCs w:val="24"/>
+              </w:rPr>
+            </w:pPr>
+            <w:r>
+              <w:rPr>
+                <w:rFonts w:ascii="Times New Roman" w:hAnsi="Times New Roman" w:cs="Times New Roman"/>
+                <w:color w:val="000000"/>
+                <w:sz w:val="24"/>
+                <w:szCs w:val="24"/>
+              </w:rPr>
+              <w:t>11</w:t>
+            </w:r>
+          </w:p>
+        </w:tc>
+      </w:tr>
+    </w:tbl>
+    <w:p>
+      <w:pPr>
+        <w:spacing w:after="0"/>
+        <w:rPr>
+          <w:rFonts w:ascii="Times New Roman" w:hAnsi="Times New Roman" w:cs="Times New Roman"/>
+          <w:sz w:val="24"/>
+          <w:szCs w:val="24"/>
+        </w:rPr>
+      </w:pPr>
+    </w:p>
+    <w:p>
+      <w:pPr>
+        <w:rPr>
+          <w:rFonts w:ascii="Times New Roman" w:hAnsi="Times New Roman" w:cs="Times New Roman"/>
+          <w:sz w:val="24"/>
+          <w:szCs w:val="24"/>
+        </w:rPr>
+      </w:pPr>
+      <w:r>
+        <w:rPr>
+          <w:rFonts w:ascii="Times New Roman" w:hAnsi="Times New Roman" w:cs="Times New Roman"/>
+          <w:sz w:val="24"/>
+          <w:szCs w:val="24"/>
+        </w:rPr>
+        <w:br w:type="page"/>
+      </w:r>
+    </w:p>
+    <w:p>
+      <w:pPr>
+        <w:spacing w:after="0"/>
+        <w:rPr>
+          <w:rFonts w:ascii="Times New Roman" w:hAnsi="Times New Roman" w:cs="Times New Roman"/>
+          <w:sz w:val="24"/>
+          <w:szCs w:val="24"/>
+        </w:rPr>
+      </w:pPr>
+      <w:r>
+        <w:rPr>
+          <w:rFonts w:ascii="Times New Roman" w:hAnsi="Times New Roman" w:cs="Times New Roman"/>
+          <w:sz w:val="24"/>
+          <w:szCs w:val="24"/>
+        </w:rPr>
+        <w:lastRenderedPageBreak/>
+        <w:t>Supplementary Figure X.</w:t>
+      </w:r>
+      <w:r>
+        <w:rPr>
+          <w:rFonts w:ascii="Times New Roman" w:hAnsi="Times New Roman" w:cs="Times New Roman"/>
+          <w:sz w:val="24"/>
+          <w:szCs w:val="24"/>
+        </w:rPr>
         <w:t xml:space="preserve"> </w:t>
       </w:r>
+      <w:r>
+        <w:rPr>
+          <w:rFonts w:ascii="Times New Roman" w:hAnsi="Times New Roman" w:cs="Times New Roman"/>
+          <w:sz w:val="24"/>
+          <w:szCs w:val="24"/>
+        </w:rPr>
+        <w:t>corr_plot_2011to2013_noVaskessInoLagoonFaceI</w:t>
+      </w:r>
+    </w:p>
+    <w:p>
+      <w:pPr>
+        <w:spacing w:after="0"/>
+        <w:rPr>
+          <w:rFonts w:ascii="Times New Roman" w:hAnsi="Times New Roman" w:cs="Times New Roman"/>
+          <w:sz w:val="24"/>
+          <w:szCs w:val="24"/>
+        </w:rPr>
+      </w:pPr>
+      <w:r>
+        <w:rPr>
+          <w:rFonts w:ascii="Times New Roman" w:hAnsi="Times New Roman" w:cs="Times New Roman"/>
+          <w:noProof/>
+          <w:sz w:val="24"/>
+          <w:szCs w:val="24"/>
+        </w:rPr>
+        <w:drawing>
+          <wp:inline distT="0" distB="0" distL="0" distR="0" wp14:anchorId="3FD22CCC" wp14:editId="3BBB29CA">
+            <wp:extent cx="5939790" cy="5196840"/>
+            <wp:effectExtent l="0" t="0" r="3810" b="3810"/>
+            <wp:docPr id="4" name="Picture 4"/>
+            <wp:cNvGraphicFramePr>
+              <a:graphicFrameLocks xmlns:a="http://schemas.openxmlformats.org/drawingml/2006/main" noChangeAspect="1"/>
+            </wp:cNvGraphicFramePr>
+            <a:graphic xmlns:a="http://schemas.openxmlformats.org/drawingml/2006/main">
+              <a:graphicData uri="http://schemas.openxmlformats.org/drawingml/2006/picture">
+                <pic:pic xmlns:pic="http://schemas.openxmlformats.org/drawingml/2006/picture">
+                  <pic:nvPicPr>
+                    <pic:cNvPr id="0" name="Picture 1"/>
+                    <pic:cNvPicPr>
+                      <a:picLocks noChangeAspect="1" noChangeArrowheads="1"/>
+                    </pic:cNvPicPr>
+                  </pic:nvPicPr>
+                  <pic:blipFill>
+                    <a:blip r:embed="rId14" cstate="print">
+                      <a:extLst>
+                        <a:ext uri="{28A0092B-C50C-407E-A947-70E740481C1C}">
+                          <a14:useLocalDpi xmlns:a14="http://schemas.microsoft.com/office/drawing/2010/main" val="0"/>
+                        </a:ext>
+                      </a:extLst>
+                    </a:blip>
+                    <a:srcRect/>
+                    <a:stretch>
+                      <a:fillRect/>
+                    </a:stretch>
+                  </pic:blipFill>
+                  <pic:spPr bwMode="auto">
+                    <a:xfrm>
+                      <a:off x="0" y="0"/>
+                      <a:ext cx="5939790" cy="5196840"/>
+                    </a:xfrm>
+                    <a:prstGeom prst="rect">
+                      <a:avLst/>
+                    </a:prstGeom>
+                    <a:noFill/>
+                    <a:ln>
+                      <a:noFill/>
+                    </a:ln>
+                  </pic:spPr>
+                </pic:pic>
+              </a:graphicData>
+            </a:graphic>
+          </wp:inline>
+        </w:drawing>
+      </w:r>
+    </w:p>
+    <w:p>
+      <w:pPr>
+        <w:rPr>
+          <w:rFonts w:ascii="Times New Roman" w:hAnsi="Times New Roman" w:cs="Times New Roman"/>
+          <w:sz w:val="24"/>
+          <w:szCs w:val="24"/>
+        </w:rPr>
+      </w:pPr>
+      <w:r>
+        <w:rPr>
+          <w:rFonts w:ascii="Times New Roman" w:hAnsi="Times New Roman" w:cs="Times New Roman"/>
+          <w:sz w:val="24"/>
+          <w:szCs w:val="24"/>
+        </w:rPr>
+        <w:br w:type="page"/>
+      </w:r>
+    </w:p>
+    <w:p>
+      <w:pPr>
+        <w:spacing w:after="0"/>
+        <w:rPr>
+          <w:rFonts w:ascii="Times New Roman" w:hAnsi="Times New Roman" w:cs="Times New Roman"/>
+          <w:sz w:val="24"/>
+          <w:szCs w:val="24"/>
+        </w:rPr>
+      </w:pPr>
+      <w:r>
+        <w:rPr>
+          <w:rFonts w:ascii="Times New Roman" w:hAnsi="Times New Roman" w:cs="Times New Roman"/>
+          <w:sz w:val="24"/>
+          <w:szCs w:val="24"/>
+        </w:rPr>
+        <w:lastRenderedPageBreak/>
+        <w:t xml:space="preserve">Supplementary Figure X. </w:t>
+      </w:r>
+      <w:r>
+        <w:rPr>
+          <w:rFonts w:ascii="Times New Roman" w:hAnsi="Times New Roman" w:cs="Times New Roman"/>
+          <w:sz w:val="24"/>
+          <w:szCs w:val="24"/>
+        </w:rPr>
+        <w:t>corr_plot_2015to2016_noNorthShoreI</w:t>
+      </w:r>
+    </w:p>
+    <w:p>
+      <w:pPr>
+        <w:spacing w:after="0"/>
+        <w:rPr>
+          <w:rFonts w:ascii="Times New Roman" w:hAnsi="Times New Roman" w:cs="Times New Roman"/>
+          <w:sz w:val="24"/>
+          <w:szCs w:val="24"/>
+        </w:rPr>
+      </w:pPr>
+      <w:r>
+        <w:rPr>
+          <w:rFonts w:ascii="Times New Roman" w:hAnsi="Times New Roman" w:cs="Times New Roman"/>
+          <w:noProof/>
+          <w:sz w:val="24"/>
+          <w:szCs w:val="24"/>
+        </w:rPr>
+        <w:drawing>
+          <wp:inline distT="0" distB="0" distL="0" distR="0" wp14:anchorId="6BC2093A" wp14:editId="5F11C216">
+            <wp:extent cx="5939790" cy="5196840"/>
+            <wp:effectExtent l="0" t="0" r="3810" b="3810"/>
+            <wp:docPr id="5" name="Picture 5"/>
+            <wp:cNvGraphicFramePr>
+              <a:graphicFrameLocks xmlns:a="http://schemas.openxmlformats.org/drawingml/2006/main" noChangeAspect="1"/>
+            </wp:cNvGraphicFramePr>
+            <a:graphic xmlns:a="http://schemas.openxmlformats.org/drawingml/2006/main">
+              <a:graphicData uri="http://schemas.openxmlformats.org/drawingml/2006/picture">
+                <pic:pic xmlns:pic="http://schemas.openxmlformats.org/drawingml/2006/picture">
+                  <pic:nvPicPr>
+                    <pic:cNvPr id="0" name="Picture 2"/>
+                    <pic:cNvPicPr>
+                      <a:picLocks noChangeAspect="1" noChangeArrowheads="1"/>
+                    </pic:cNvPicPr>
+                  </pic:nvPicPr>
+                  <pic:blipFill>
+                    <a:blip r:embed="rId15" cstate="print">
+                      <a:extLst>
+                        <a:ext uri="{28A0092B-C50C-407E-A947-70E740481C1C}">
+                          <a14:useLocalDpi xmlns:a14="http://schemas.microsoft.com/office/drawing/2010/main" val="0"/>
+                        </a:ext>
+                      </a:extLst>
+                    </a:blip>
+                    <a:srcRect/>
+                    <a:stretch>
+                      <a:fillRect/>
+                    </a:stretch>
+                  </pic:blipFill>
+                  <pic:spPr bwMode="auto">
+                    <a:xfrm>
+                      <a:off x="0" y="0"/>
+                      <a:ext cx="5939790" cy="5196840"/>
+                    </a:xfrm>
+                    <a:prstGeom prst="rect">
+                      <a:avLst/>
+                    </a:prstGeom>
+                    <a:noFill/>
+                    <a:ln>
+                      <a:noFill/>
+                    </a:ln>
+                  </pic:spPr>
+                </pic:pic>
+              </a:graphicData>
+            </a:graphic>
+          </wp:inline>
+        </w:drawing>
+      </w:r>
     </w:p>
     <w:sectPr>
-      <w:footerReference w:type="default" r:id="rId13"/>
+      <w:footerReference w:type="default" r:id="rId16"/>
       <w:pgSz w:w="12240" w:h="15840"/>
       <w:pgMar w:top="1440" w:right="1440" w:bottom="1440" w:left="1440" w:header="720" w:footer="720" w:gutter="0"/>
       <w:lnNumType w:countBy="1" w:restart="continuous"/>
@@ -2858,6 +5231,78 @@
       <w:shd w:val="clear" w:color="auto" w:fill="E1DFDD"/>
     </w:rPr>
   </w:style>
+  <w:style w:type="table" w:styleId="TableGrid">
+    <w:name w:val="Table Grid"/>
+    <w:basedOn w:val="TableNormal"/>
+    <w:uiPriority w:val="39"/>
+    <w:rsid w:val="00790FAA"/>
+    <w:pPr>
+      <w:spacing w:after="0" w:line="240" w:lineRule="auto"/>
+    </w:pPr>
+    <w:tblPr>
+      <w:tblBorders>
+        <w:top w:val="single" w:sz="4" w:space="0" w:color="auto"/>
+        <w:left w:val="single" w:sz="4" w:space="0" w:color="auto"/>
+        <w:bottom w:val="single" w:sz="4" w:space="0" w:color="auto"/>
+        <w:right w:val="single" w:sz="4" w:space="0" w:color="auto"/>
+        <w:insideH w:val="single" w:sz="4" w:space="0" w:color="auto"/>
+        <w:insideV w:val="single" w:sz="4" w:space="0" w:color="auto"/>
+      </w:tblBorders>
+    </w:tblPr>
+  </w:style>
+  <w:style w:type="paragraph" w:styleId="HTMLPreformatted">
+    <w:name w:val="HTML Preformatted"/>
+    <w:basedOn w:val="Normal"/>
+    <w:link w:val="HTMLPreformattedChar"/>
+    <w:uiPriority w:val="99"/>
+    <w:semiHidden/>
+    <w:unhideWhenUsed/>
+    <w:rsid w:val="00944DEC"/>
+    <w:pPr>
+      <w:tabs>
+        <w:tab w:val="left" w:pos="916"/>
+        <w:tab w:val="left" w:pos="1832"/>
+        <w:tab w:val="left" w:pos="2748"/>
+        <w:tab w:val="left" w:pos="3664"/>
+        <w:tab w:val="left" w:pos="4580"/>
+        <w:tab w:val="left" w:pos="5496"/>
+        <w:tab w:val="left" w:pos="6412"/>
+        <w:tab w:val="left" w:pos="7328"/>
+        <w:tab w:val="left" w:pos="8244"/>
+        <w:tab w:val="left" w:pos="9160"/>
+        <w:tab w:val="left" w:pos="10076"/>
+        <w:tab w:val="left" w:pos="10992"/>
+        <w:tab w:val="left" w:pos="11908"/>
+        <w:tab w:val="left" w:pos="12824"/>
+        <w:tab w:val="left" w:pos="13740"/>
+        <w:tab w:val="left" w:pos="14656"/>
+      </w:tabs>
+      <w:spacing w:after="0" w:line="240" w:lineRule="auto"/>
+    </w:pPr>
+    <w:rPr>
+      <w:rFonts w:ascii="Courier New" w:eastAsia="Times New Roman" w:hAnsi="Courier New" w:cs="Courier New"/>
+      <w:sz w:val="20"/>
+      <w:szCs w:val="20"/>
+    </w:rPr>
+  </w:style>
+  <w:style w:type="character" w:customStyle="1" w:styleId="HTMLPreformattedChar">
+    <w:name w:val="HTML Preformatted Char"/>
+    <w:basedOn w:val="DefaultParagraphFont"/>
+    <w:link w:val="HTMLPreformatted"/>
+    <w:uiPriority w:val="99"/>
+    <w:semiHidden/>
+    <w:rsid w:val="00944DEC"/>
+    <w:rPr>
+      <w:rFonts w:ascii="Courier New" w:eastAsia="Times New Roman" w:hAnsi="Courier New" w:cs="Courier New"/>
+      <w:sz w:val="20"/>
+      <w:szCs w:val="20"/>
+    </w:rPr>
+  </w:style>
+  <w:style w:type="character" w:customStyle="1" w:styleId="gnkrckgcgsb">
+    <w:name w:val="gnkrckgcgsb"/>
+    <w:basedOn w:val="DefaultParagraphFont"/>
+    <w:rsid w:val="00944DEC"/>
+  </w:style>
 </w:styles>
 </file>
 

</xml_diff>